<commit_message>
New Files in EM are uploaded
</commit_message>
<xml_diff>
--- a/os/Final/MCQs.docx
+++ b/os/Final/MCQs.docx
@@ -1682,6 +1682,7 @@
       </w:pPr>
       <w:r>
         <w:rPr>
+          <w:noProof/>
           <w:sz w:val="28"/>
           <w:szCs w:val="28"/>
         </w:rPr>
@@ -2176,7 +2177,23 @@
           <w:sz w:val="28"/>
           <w:szCs w:val="28"/>
         </w:rPr>
-        <w:t xml:space="preserve">is a state in which there is “at-least” one sequence of resource allocations to processes that does not result in a deadlock (i.e., </w:t>
+        <w:t>is a state in which there is “</w:t>
+      </w:r>
+      <w:proofErr w:type="gramStart"/>
+      <w:r>
+        <w:rPr>
+          <w:sz w:val="28"/>
+          <w:szCs w:val="28"/>
+        </w:rPr>
+        <w:t>at-least</w:t>
+      </w:r>
+      <w:proofErr w:type="gramEnd"/>
+      <w:r>
+        <w:rPr>
+          <w:sz w:val="28"/>
+          <w:szCs w:val="28"/>
+        </w:rPr>
+        <w:t xml:space="preserve">” one sequence of resource allocations to processes that does not result in a deadlock (i.e., </w:t>
       </w:r>
       <w:proofErr w:type="gramStart"/>
       <w:r>
@@ -2898,6 +2915,1535 @@
           <w:szCs w:val="28"/>
         </w:rPr>
         <w:t xml:space="preserve"> procedure and wasteful of processor time. </w:t>
+      </w:r>
+    </w:p>
+    <w:p>
+      <w:pPr>
+        <w:rPr>
+          <w:sz w:val="28"/>
+          <w:szCs w:val="28"/>
+        </w:rPr>
+      </w:pPr>
+    </w:p>
+    <w:p>
+      <w:pPr>
+        <w:rPr>
+          <w:sz w:val="28"/>
+          <w:szCs w:val="28"/>
+        </w:rPr>
+      </w:pPr>
+    </w:p>
+    <w:p>
+      <w:pPr>
+        <w:rPr>
+          <w:sz w:val="28"/>
+          <w:szCs w:val="28"/>
+        </w:rPr>
+      </w:pPr>
+    </w:p>
+    <w:p>
+      <w:pPr>
+        <w:pStyle w:val="ListParagraph"/>
+        <w:numPr>
+          <w:ilvl w:val="0"/>
+          <w:numId w:val="1"/>
+        </w:numPr>
+        <w:rPr>
+          <w:sz w:val="28"/>
+          <w:szCs w:val="28"/>
+        </w:rPr>
+      </w:pPr>
+      <w:r>
+        <w:rPr>
+          <w:sz w:val="28"/>
+          <w:szCs w:val="28"/>
+        </w:rPr>
+        <w:t>For data exchange between processor and memory, the processor uses two internal registers:</w:t>
+      </w:r>
+    </w:p>
+    <w:p>
+      <w:pPr>
+        <w:pStyle w:val="ListParagraph"/>
+        <w:numPr>
+          <w:ilvl w:val="0"/>
+          <w:numId w:val="1"/>
+        </w:numPr>
+        <w:rPr>
+          <w:sz w:val="28"/>
+          <w:szCs w:val="28"/>
+        </w:rPr>
+      </w:pPr>
+      <w:r>
+        <w:rPr>
+          <w:sz w:val="28"/>
+          <w:szCs w:val="28"/>
+        </w:rPr>
+        <w:t>Memory address register (MAR): specifies the address in memory for the next read or write.</w:t>
+      </w:r>
+    </w:p>
+    <w:p>
+      <w:pPr>
+        <w:pStyle w:val="ListParagraph"/>
+        <w:numPr>
+          <w:ilvl w:val="0"/>
+          <w:numId w:val="1"/>
+        </w:numPr>
+        <w:rPr>
+          <w:sz w:val="28"/>
+          <w:szCs w:val="28"/>
+        </w:rPr>
+      </w:pPr>
+      <w:proofErr w:type="gramStart"/>
+      <w:r>
+        <w:rPr>
+          <w:sz w:val="28"/>
+          <w:szCs w:val="28"/>
+        </w:rPr>
+        <w:t>Memory buffer register (MBR),</w:t>
+      </w:r>
+      <w:proofErr w:type="gramEnd"/>
+      <w:r>
+        <w:rPr>
+          <w:sz w:val="28"/>
+          <w:szCs w:val="28"/>
+        </w:rPr>
+        <w:t xml:space="preserve"> contains the data to be written into memory or it receives the data read from memory.</w:t>
+      </w:r>
+    </w:p>
+    <w:p>
+      <w:pPr>
+        <w:pStyle w:val="ListParagraph"/>
+        <w:numPr>
+          <w:ilvl w:val="0"/>
+          <w:numId w:val="1"/>
+        </w:numPr>
+        <w:rPr>
+          <w:sz w:val="28"/>
+          <w:szCs w:val="28"/>
+        </w:rPr>
+      </w:pPr>
+      <w:r>
+        <w:rPr>
+          <w:sz w:val="28"/>
+          <w:szCs w:val="28"/>
+        </w:rPr>
+        <w:t>Similarly, for data exchange between processor and I/O, the following registers are used:</w:t>
+      </w:r>
+    </w:p>
+    <w:p>
+      <w:pPr>
+        <w:pStyle w:val="ListParagraph"/>
+        <w:numPr>
+          <w:ilvl w:val="0"/>
+          <w:numId w:val="1"/>
+        </w:numPr>
+        <w:rPr>
+          <w:sz w:val="28"/>
+          <w:szCs w:val="28"/>
+        </w:rPr>
+      </w:pPr>
+      <w:r>
+        <w:rPr>
+          <w:sz w:val="28"/>
+          <w:szCs w:val="28"/>
+        </w:rPr>
+        <w:lastRenderedPageBreak/>
+        <w:t>I/O address register (I/OAR) specifies a particular I/O device.</w:t>
+      </w:r>
+    </w:p>
+    <w:p>
+      <w:pPr>
+        <w:pStyle w:val="ListParagraph"/>
+        <w:numPr>
+          <w:ilvl w:val="0"/>
+          <w:numId w:val="1"/>
+        </w:numPr>
+        <w:rPr>
+          <w:sz w:val="28"/>
+          <w:szCs w:val="28"/>
+        </w:rPr>
+      </w:pPr>
+      <w:r>
+        <w:rPr>
+          <w:sz w:val="28"/>
+          <w:szCs w:val="28"/>
+        </w:rPr>
+        <w:t>I/O buffer register (I/OBR) is used for the exchange of data between an I/O module and the processor.</w:t>
+      </w:r>
+    </w:p>
+    <w:p>
+      <w:pPr>
+        <w:pStyle w:val="ListParagraph"/>
+        <w:numPr>
+          <w:ilvl w:val="0"/>
+          <w:numId w:val="1"/>
+        </w:numPr>
+        <w:rPr>
+          <w:sz w:val="28"/>
+          <w:szCs w:val="28"/>
+        </w:rPr>
+      </w:pPr>
+      <w:r>
+        <w:rPr>
+          <w:b/>
+          <w:bCs/>
+          <w:sz w:val="28"/>
+          <w:szCs w:val="28"/>
+        </w:rPr>
+        <w:t>Instruction cycle:</w:t>
+      </w:r>
+      <w:r>
+        <w:rPr>
+          <w:sz w:val="28"/>
+          <w:szCs w:val="28"/>
+        </w:rPr>
+        <w:t xml:space="preserve"> the processing required for a single instruction.</w:t>
+      </w:r>
+    </w:p>
+    <w:p>
+      <w:pPr>
+        <w:pStyle w:val="ListParagraph"/>
+        <w:numPr>
+          <w:ilvl w:val="0"/>
+          <w:numId w:val="1"/>
+        </w:numPr>
+        <w:rPr>
+          <w:sz w:val="28"/>
+          <w:szCs w:val="28"/>
+        </w:rPr>
+      </w:pPr>
+      <w:r>
+        <w:rPr>
+          <w:sz w:val="28"/>
+          <w:szCs w:val="28"/>
+        </w:rPr>
+        <w:t>The actions a processor takes generally fall into four categories:</w:t>
+      </w:r>
+    </w:p>
+    <w:p>
+      <w:pPr>
+        <w:pStyle w:val="ListParagraph"/>
+        <w:numPr>
+          <w:ilvl w:val="0"/>
+          <w:numId w:val="1"/>
+        </w:numPr>
+        <w:rPr>
+          <w:sz w:val="28"/>
+          <w:szCs w:val="28"/>
+        </w:rPr>
+      </w:pPr>
+      <w:r>
+        <w:rPr>
+          <w:b/>
+          <w:bCs/>
+          <w:sz w:val="28"/>
+          <w:szCs w:val="28"/>
+        </w:rPr>
+        <w:t>Processor-memory:</w:t>
+      </w:r>
+      <w:r>
+        <w:rPr>
+          <w:sz w:val="28"/>
+          <w:szCs w:val="28"/>
+        </w:rPr>
+        <w:t xml:space="preserve"> Data may be transferred from processor to memory or from memory to processor.</w:t>
+      </w:r>
+    </w:p>
+    <w:p>
+      <w:pPr>
+        <w:pStyle w:val="ListParagraph"/>
+        <w:numPr>
+          <w:ilvl w:val="0"/>
+          <w:numId w:val="1"/>
+        </w:numPr>
+        <w:rPr>
+          <w:sz w:val="28"/>
+          <w:szCs w:val="28"/>
+        </w:rPr>
+      </w:pPr>
+      <w:r>
+        <w:rPr>
+          <w:b/>
+          <w:bCs/>
+          <w:sz w:val="28"/>
+          <w:szCs w:val="28"/>
+        </w:rPr>
+        <w:t>Processor-I/O:</w:t>
+      </w:r>
+      <w:r>
+        <w:rPr>
+          <w:sz w:val="28"/>
+          <w:szCs w:val="28"/>
+        </w:rPr>
+        <w:t xml:space="preserve"> Data may be transferred to or from a peripheral device by transferring between the processor and an I/O module.</w:t>
+      </w:r>
+    </w:p>
+    <w:p>
+      <w:pPr>
+        <w:pStyle w:val="ListParagraph"/>
+        <w:numPr>
+          <w:ilvl w:val="0"/>
+          <w:numId w:val="1"/>
+        </w:numPr>
+        <w:rPr>
+          <w:sz w:val="28"/>
+          <w:szCs w:val="28"/>
+        </w:rPr>
+      </w:pPr>
+      <w:r>
+        <w:rPr>
+          <w:b/>
+          <w:bCs/>
+          <w:sz w:val="28"/>
+          <w:szCs w:val="28"/>
+        </w:rPr>
+        <w:t>Data processing:</w:t>
+      </w:r>
+      <w:r>
+        <w:rPr>
+          <w:sz w:val="28"/>
+          <w:szCs w:val="28"/>
+        </w:rPr>
+        <w:t xml:space="preserve"> The processor may perform some arithmetic or logic operation on data.</w:t>
+      </w:r>
+    </w:p>
+    <w:p>
+      <w:pPr>
+        <w:pStyle w:val="ListParagraph"/>
+        <w:numPr>
+          <w:ilvl w:val="0"/>
+          <w:numId w:val="1"/>
+        </w:numPr>
+        <w:rPr>
+          <w:sz w:val="28"/>
+          <w:szCs w:val="28"/>
+        </w:rPr>
+      </w:pPr>
+      <w:r>
+        <w:rPr>
+          <w:b/>
+          <w:bCs/>
+          <w:sz w:val="28"/>
+          <w:szCs w:val="28"/>
+        </w:rPr>
+        <w:t>Control:</w:t>
+      </w:r>
+      <w:r>
+        <w:rPr>
+          <w:sz w:val="28"/>
+          <w:szCs w:val="28"/>
+        </w:rPr>
+        <w:t xml:space="preserve"> An instruction may specify that the sequence of execution be altered.</w:t>
+      </w:r>
+    </w:p>
+    <w:p>
+      <w:pPr>
+        <w:pStyle w:val="ListParagraph"/>
+        <w:numPr>
+          <w:ilvl w:val="0"/>
+          <w:numId w:val="1"/>
+        </w:numPr>
+        <w:rPr>
+          <w:sz w:val="28"/>
+          <w:szCs w:val="28"/>
+        </w:rPr>
+      </w:pPr>
+      <w:r>
+        <w:rPr>
+          <w:sz w:val="28"/>
+          <w:szCs w:val="28"/>
+        </w:rPr>
+        <w:t>Interrupt: a mechanism by which other modules (I/O, memory) may interrupt the normal sequencing of the processor.</w:t>
+      </w:r>
+    </w:p>
+    <w:p>
+      <w:pPr>
+        <w:pStyle w:val="ListParagraph"/>
+        <w:numPr>
+          <w:ilvl w:val="0"/>
+          <w:numId w:val="1"/>
+        </w:numPr>
+        <w:rPr>
+          <w:sz w:val="28"/>
+          <w:szCs w:val="28"/>
+        </w:rPr>
+      </w:pPr>
+      <w:r>
+        <w:rPr>
+          <w:b/>
+          <w:bCs/>
+          <w:sz w:val="28"/>
+          <w:szCs w:val="28"/>
+        </w:rPr>
+        <w:t>Main benefit:</w:t>
+      </w:r>
+      <w:r>
+        <w:rPr>
+          <w:sz w:val="28"/>
+          <w:szCs w:val="28"/>
+        </w:rPr>
+        <w:t xml:space="preserve"> interrupts are provided primarily </w:t>
+      </w:r>
+      <w:proofErr w:type="gramStart"/>
+      <w:r>
+        <w:rPr>
+          <w:sz w:val="28"/>
+          <w:szCs w:val="28"/>
+        </w:rPr>
+        <w:t>as a way to</w:t>
+      </w:r>
+      <w:proofErr w:type="gramEnd"/>
+      <w:r>
+        <w:rPr>
+          <w:sz w:val="28"/>
+          <w:szCs w:val="28"/>
+        </w:rPr>
+        <w:t xml:space="preserve"> improve processor utilization. </w:t>
+      </w:r>
+    </w:p>
+    <w:p>
+      <w:pPr>
+        <w:pStyle w:val="ListParagraph"/>
+        <w:numPr>
+          <w:ilvl w:val="0"/>
+          <w:numId w:val="1"/>
+        </w:numPr>
+        <w:rPr>
+          <w:sz w:val="28"/>
+          <w:szCs w:val="28"/>
+        </w:rPr>
+      </w:pPr>
+      <w:r>
+        <w:rPr>
+          <w:sz w:val="28"/>
+          <w:szCs w:val="28"/>
+        </w:rPr>
+        <w:t>There is a trade-off among the three key characteristics of memory: namely, capacity, access time, and cost.</w:t>
+      </w:r>
+    </w:p>
+    <w:p>
+      <w:pPr>
+        <w:pStyle w:val="ListParagraph"/>
+        <w:numPr>
+          <w:ilvl w:val="0"/>
+          <w:numId w:val="1"/>
+        </w:numPr>
+        <w:rPr>
+          <w:sz w:val="28"/>
+          <w:szCs w:val="28"/>
+        </w:rPr>
+      </w:pPr>
+      <w:r>
+        <w:rPr>
+          <w:sz w:val="28"/>
+          <w:szCs w:val="28"/>
+        </w:rPr>
+        <w:t>A variety of technologies are used to implement memory systems, where the following relationships hold:</w:t>
+      </w:r>
+    </w:p>
+    <w:p>
+      <w:pPr>
+        <w:pStyle w:val="ListParagraph"/>
+        <w:numPr>
+          <w:ilvl w:val="0"/>
+          <w:numId w:val="1"/>
+        </w:numPr>
+        <w:rPr>
+          <w:sz w:val="28"/>
+          <w:szCs w:val="28"/>
+        </w:rPr>
+      </w:pPr>
+      <w:r>
+        <w:rPr>
+          <w:b/>
+          <w:bCs/>
+          <w:sz w:val="28"/>
+          <w:szCs w:val="28"/>
+        </w:rPr>
+        <w:t>Faster access time, greater cost per bit.</w:t>
+      </w:r>
+    </w:p>
+    <w:p>
+      <w:pPr>
+        <w:pStyle w:val="ListParagraph"/>
+        <w:numPr>
+          <w:ilvl w:val="0"/>
+          <w:numId w:val="1"/>
+        </w:numPr>
+        <w:rPr>
+          <w:sz w:val="28"/>
+          <w:szCs w:val="28"/>
+        </w:rPr>
+      </w:pPr>
+      <w:r>
+        <w:rPr>
+          <w:b/>
+          <w:bCs/>
+          <w:sz w:val="28"/>
+          <w:szCs w:val="28"/>
+        </w:rPr>
+        <w:t>Greater capacity, smaller cost per bit.</w:t>
+      </w:r>
+    </w:p>
+    <w:p>
+      <w:pPr>
+        <w:pStyle w:val="ListParagraph"/>
+        <w:numPr>
+          <w:ilvl w:val="0"/>
+          <w:numId w:val="1"/>
+        </w:numPr>
+        <w:rPr>
+          <w:sz w:val="28"/>
+          <w:szCs w:val="28"/>
+        </w:rPr>
+      </w:pPr>
+      <w:r>
+        <w:rPr>
+          <w:b/>
+          <w:bCs/>
+          <w:sz w:val="28"/>
+          <w:szCs w:val="28"/>
+        </w:rPr>
+        <w:t>Greater capacity, slower access speed.</w:t>
+      </w:r>
+    </w:p>
+    <w:p>
+      <w:pPr>
+        <w:pStyle w:val="ListParagraph"/>
+        <w:numPr>
+          <w:ilvl w:val="0"/>
+          <w:numId w:val="1"/>
+        </w:numPr>
+        <w:rPr>
+          <w:sz w:val="28"/>
+          <w:szCs w:val="28"/>
+        </w:rPr>
+      </w:pPr>
+      <w:r>
+        <w:rPr>
+          <w:sz w:val="28"/>
+          <w:szCs w:val="28"/>
+        </w:rPr>
+        <w:t>The way to meet both large capacity and performance is to employ a memory hierarchy.</w:t>
+      </w:r>
+    </w:p>
+    <w:p>
+      <w:pPr>
+        <w:pStyle w:val="ListParagraph"/>
+        <w:numPr>
+          <w:ilvl w:val="0"/>
+          <w:numId w:val="1"/>
+        </w:numPr>
+        <w:rPr>
+          <w:sz w:val="28"/>
+          <w:szCs w:val="28"/>
+        </w:rPr>
+      </w:pPr>
+      <w:r>
+        <w:rPr>
+          <w:sz w:val="28"/>
+          <w:szCs w:val="28"/>
+        </w:rPr>
+        <w:t>Going down the hierarchy, the following occurs:</w:t>
+      </w:r>
+    </w:p>
+    <w:p>
+      <w:pPr>
+        <w:pStyle w:val="ListParagraph"/>
+        <w:numPr>
+          <w:ilvl w:val="0"/>
+          <w:numId w:val="1"/>
+        </w:numPr>
+        <w:rPr>
+          <w:sz w:val="28"/>
+          <w:szCs w:val="28"/>
+        </w:rPr>
+      </w:pPr>
+      <w:r>
+        <w:rPr>
+          <w:b/>
+          <w:bCs/>
+          <w:sz w:val="28"/>
+          <w:szCs w:val="28"/>
+        </w:rPr>
+        <w:t>Decreasing cost per bit.</w:t>
+      </w:r>
+    </w:p>
+    <w:p>
+      <w:pPr>
+        <w:pStyle w:val="ListParagraph"/>
+        <w:numPr>
+          <w:ilvl w:val="0"/>
+          <w:numId w:val="1"/>
+        </w:numPr>
+        <w:rPr>
+          <w:sz w:val="28"/>
+          <w:szCs w:val="28"/>
+        </w:rPr>
+      </w:pPr>
+      <w:r>
+        <w:rPr>
+          <w:b/>
+          <w:bCs/>
+          <w:sz w:val="28"/>
+          <w:szCs w:val="28"/>
+        </w:rPr>
+        <w:t>Increasing capacity.</w:t>
+      </w:r>
+    </w:p>
+    <w:p>
+      <w:pPr>
+        <w:pStyle w:val="ListParagraph"/>
+        <w:numPr>
+          <w:ilvl w:val="0"/>
+          <w:numId w:val="1"/>
+        </w:numPr>
+        <w:rPr>
+          <w:sz w:val="28"/>
+          <w:szCs w:val="28"/>
+        </w:rPr>
+      </w:pPr>
+      <w:r>
+        <w:rPr>
+          <w:b/>
+          <w:bCs/>
+          <w:sz w:val="28"/>
+          <w:szCs w:val="28"/>
+        </w:rPr>
+        <w:t>Increasing access time.</w:t>
+      </w:r>
+    </w:p>
+    <w:p>
+      <w:pPr>
+        <w:pStyle w:val="ListParagraph"/>
+        <w:numPr>
+          <w:ilvl w:val="0"/>
+          <w:numId w:val="1"/>
+        </w:numPr>
+        <w:rPr>
+          <w:sz w:val="28"/>
+          <w:szCs w:val="28"/>
+        </w:rPr>
+      </w:pPr>
+      <w:r>
+        <w:rPr>
+          <w:b/>
+          <w:bCs/>
+          <w:sz w:val="28"/>
+          <w:szCs w:val="28"/>
+        </w:rPr>
+        <w:t>Decreasing frequency of access to the memory by the processor.</w:t>
+      </w:r>
+    </w:p>
+    <w:p>
+      <w:pPr>
+        <w:pStyle w:val="ListParagraph"/>
+        <w:numPr>
+          <w:ilvl w:val="0"/>
+          <w:numId w:val="1"/>
+        </w:numPr>
+        <w:rPr>
+          <w:sz w:val="28"/>
+          <w:szCs w:val="28"/>
+        </w:rPr>
+      </w:pPr>
+      <w:r>
+        <w:rPr>
+          <w:b/>
+          <w:bCs/>
+          <w:sz w:val="28"/>
+          <w:szCs w:val="28"/>
+        </w:rPr>
+        <w:t xml:space="preserve">Instruction set architecture (ISA): </w:t>
+      </w:r>
+      <w:r>
+        <w:rPr>
+          <w:sz w:val="28"/>
+          <w:szCs w:val="28"/>
+        </w:rPr>
+        <w:t>The ISA defines the range of machine language instructions that a computer can follow. This interface is the boundary between hardware and software. Note that both application programs and utilities may access the ISA directly.</w:t>
+      </w:r>
+    </w:p>
+    <w:p>
+      <w:pPr>
+        <w:pStyle w:val="ListParagraph"/>
+        <w:numPr>
+          <w:ilvl w:val="0"/>
+          <w:numId w:val="1"/>
+        </w:numPr>
+        <w:rPr>
+          <w:sz w:val="28"/>
+          <w:szCs w:val="28"/>
+        </w:rPr>
+      </w:pPr>
+      <w:r>
+        <w:rPr>
+          <w:b/>
+          <w:bCs/>
+          <w:sz w:val="28"/>
+          <w:szCs w:val="28"/>
+        </w:rPr>
+        <w:lastRenderedPageBreak/>
+        <w:t>Application binary interface (ABI):</w:t>
+      </w:r>
+      <w:r>
+        <w:rPr>
+          <w:sz w:val="28"/>
+          <w:szCs w:val="28"/>
+        </w:rPr>
+        <w:t xml:space="preserve"> The ABI defines a standard for binary portability across programs.</w:t>
+      </w:r>
+    </w:p>
+    <w:p>
+      <w:pPr>
+        <w:pStyle w:val="ListParagraph"/>
+        <w:numPr>
+          <w:ilvl w:val="0"/>
+          <w:numId w:val="1"/>
+        </w:numPr>
+        <w:rPr>
+          <w:sz w:val="28"/>
+          <w:szCs w:val="28"/>
+        </w:rPr>
+      </w:pPr>
+      <w:r>
+        <w:rPr>
+          <w:b/>
+          <w:bCs/>
+          <w:sz w:val="28"/>
+          <w:szCs w:val="28"/>
+        </w:rPr>
+        <w:t>Application programming interface (API):</w:t>
+      </w:r>
+      <w:r>
+        <w:rPr>
+          <w:sz w:val="28"/>
+          <w:szCs w:val="28"/>
+        </w:rPr>
+        <w:t xml:space="preserve"> The API gives a program access to the hardware resources and services available in a system through the ISA supplemented with high-level language (HLL) library calls.</w:t>
+      </w:r>
+    </w:p>
+    <w:p>
+      <w:pPr>
+        <w:pStyle w:val="ListParagraph"/>
+        <w:numPr>
+          <w:ilvl w:val="0"/>
+          <w:numId w:val="1"/>
+        </w:numPr>
+        <w:rPr>
+          <w:sz w:val="28"/>
+          <w:szCs w:val="28"/>
+        </w:rPr>
+      </w:pPr>
+      <w:r>
+        <w:rPr>
+          <w:b/>
+          <w:bCs/>
+          <w:sz w:val="28"/>
+          <w:szCs w:val="28"/>
+        </w:rPr>
+        <w:t>Process:</w:t>
+      </w:r>
+      <w:r>
+        <w:rPr>
+          <w:sz w:val="28"/>
+          <w:szCs w:val="28"/>
+        </w:rPr>
+        <w:t xml:space="preserve"> is a program in execution </w:t>
+      </w:r>
+      <w:r>
+        <w:rPr>
+          <w:i/>
+          <w:iCs/>
+          <w:sz w:val="28"/>
+          <w:szCs w:val="28"/>
+        </w:rPr>
+        <w:t>OR</w:t>
+      </w:r>
+      <w:r>
+        <w:rPr>
+          <w:sz w:val="28"/>
+          <w:szCs w:val="28"/>
+        </w:rPr>
+        <w:t xml:space="preserve"> an instance of a program running on a computer.</w:t>
+      </w:r>
+    </w:p>
+    <w:p>
+      <w:pPr>
+        <w:pStyle w:val="ListParagraph"/>
+        <w:numPr>
+          <w:ilvl w:val="0"/>
+          <w:numId w:val="1"/>
+        </w:numPr>
+        <w:rPr>
+          <w:sz w:val="28"/>
+          <w:szCs w:val="28"/>
+        </w:rPr>
+      </w:pPr>
+      <w:r>
+        <w:rPr>
+          <w:sz w:val="28"/>
+          <w:szCs w:val="28"/>
+        </w:rPr>
+        <w:t>There are four main causes of system programming errors:</w:t>
+      </w:r>
+    </w:p>
+    <w:p>
+      <w:pPr>
+        <w:pStyle w:val="ListParagraph"/>
+        <w:numPr>
+          <w:ilvl w:val="0"/>
+          <w:numId w:val="1"/>
+        </w:numPr>
+        <w:rPr>
+          <w:sz w:val="28"/>
+          <w:szCs w:val="28"/>
+        </w:rPr>
+      </w:pPr>
+      <w:r>
+        <w:rPr>
+          <w:b/>
+          <w:bCs/>
+          <w:sz w:val="28"/>
+          <w:szCs w:val="28"/>
+        </w:rPr>
+        <w:t xml:space="preserve">Improper synchronization: </w:t>
+      </w:r>
+      <w:proofErr w:type="gramStart"/>
+      <w:r>
+        <w:rPr>
+          <w:sz w:val="28"/>
+          <w:szCs w:val="28"/>
+        </w:rPr>
+        <w:t>e.g.</w:t>
+      </w:r>
+      <w:proofErr w:type="gramEnd"/>
+      <w:r>
+        <w:rPr>
+          <w:sz w:val="28"/>
+          <w:szCs w:val="28"/>
+        </w:rPr>
+        <w:t xml:space="preserve"> improper design of signaling.</w:t>
+      </w:r>
+    </w:p>
+    <w:p>
+      <w:pPr>
+        <w:pStyle w:val="ListParagraph"/>
+        <w:numPr>
+          <w:ilvl w:val="0"/>
+          <w:numId w:val="1"/>
+        </w:numPr>
+        <w:rPr>
+          <w:sz w:val="28"/>
+          <w:szCs w:val="28"/>
+        </w:rPr>
+      </w:pPr>
+      <w:r>
+        <w:rPr>
+          <w:b/>
+          <w:bCs/>
+          <w:sz w:val="28"/>
+          <w:szCs w:val="28"/>
+        </w:rPr>
+        <w:t>Failed mutual exclusion:</w:t>
+      </w:r>
+      <w:r>
+        <w:rPr>
+          <w:sz w:val="28"/>
+          <w:szCs w:val="28"/>
+        </w:rPr>
+        <w:t xml:space="preserve"> </w:t>
+      </w:r>
+      <w:proofErr w:type="gramStart"/>
+      <w:r>
+        <w:rPr>
+          <w:sz w:val="28"/>
+          <w:szCs w:val="28"/>
+        </w:rPr>
+        <w:t>e.g.</w:t>
+      </w:r>
+      <w:proofErr w:type="gramEnd"/>
+      <w:r>
+        <w:rPr>
+          <w:sz w:val="28"/>
+          <w:szCs w:val="28"/>
+        </w:rPr>
+        <w:t xml:space="preserve"> access same file simultaneously</w:t>
+      </w:r>
+    </w:p>
+    <w:p>
+      <w:pPr>
+        <w:pStyle w:val="ListParagraph"/>
+        <w:numPr>
+          <w:ilvl w:val="0"/>
+          <w:numId w:val="1"/>
+        </w:numPr>
+        <w:rPr>
+          <w:sz w:val="28"/>
+          <w:szCs w:val="28"/>
+        </w:rPr>
+      </w:pPr>
+      <w:r>
+        <w:rPr>
+          <w:b/>
+          <w:bCs/>
+          <w:sz w:val="28"/>
+          <w:szCs w:val="28"/>
+        </w:rPr>
+        <w:t>Nondeterminate program operation:</w:t>
+      </w:r>
+      <w:r>
+        <w:rPr>
+          <w:sz w:val="28"/>
+          <w:szCs w:val="28"/>
+        </w:rPr>
+        <w:t xml:space="preserve"> multiple programs in shared memory</w:t>
+      </w:r>
+    </w:p>
+    <w:p>
+      <w:pPr>
+        <w:pStyle w:val="ListParagraph"/>
+        <w:numPr>
+          <w:ilvl w:val="0"/>
+          <w:numId w:val="1"/>
+        </w:numPr>
+        <w:rPr>
+          <w:sz w:val="28"/>
+          <w:szCs w:val="28"/>
+        </w:rPr>
+      </w:pPr>
+      <w:r>
+        <w:rPr>
+          <w:b/>
+          <w:bCs/>
+          <w:sz w:val="28"/>
+          <w:szCs w:val="28"/>
+        </w:rPr>
+        <w:t>Deadlocks:</w:t>
+      </w:r>
+      <w:r>
+        <w:rPr>
+          <w:sz w:val="28"/>
+          <w:szCs w:val="28"/>
+        </w:rPr>
+        <w:t xml:space="preserve"> </w:t>
+      </w:r>
+      <w:proofErr w:type="gramStart"/>
+      <w:r>
+        <w:rPr>
+          <w:sz w:val="28"/>
+          <w:szCs w:val="28"/>
+        </w:rPr>
+        <w:t>e.g.</w:t>
+      </w:r>
+      <w:proofErr w:type="gramEnd"/>
+      <w:r>
+        <w:rPr>
+          <w:sz w:val="28"/>
+          <w:szCs w:val="28"/>
+        </w:rPr>
+        <w:t xml:space="preserve"> two I/O devices waiting for each other.</w:t>
+      </w:r>
+    </w:p>
+    <w:p>
+      <w:pPr>
+        <w:pStyle w:val="ListParagraph"/>
+        <w:numPr>
+          <w:ilvl w:val="0"/>
+          <w:numId w:val="1"/>
+        </w:numPr>
+        <w:rPr>
+          <w:sz w:val="28"/>
+          <w:szCs w:val="28"/>
+        </w:rPr>
+      </w:pPr>
+      <w:r>
+        <w:rPr>
+          <w:b/>
+          <w:bCs/>
+          <w:sz w:val="28"/>
+          <w:szCs w:val="28"/>
+        </w:rPr>
+        <w:t>Process isolation:</w:t>
+      </w:r>
+      <w:r>
+        <w:rPr>
+          <w:sz w:val="28"/>
+          <w:szCs w:val="28"/>
+        </w:rPr>
+        <w:t xml:space="preserve"> The OS must prevent independent processes from interfering with each other’s memory, both data and instructions.</w:t>
+      </w:r>
+    </w:p>
+    <w:p>
+      <w:pPr>
+        <w:pStyle w:val="ListParagraph"/>
+        <w:numPr>
+          <w:ilvl w:val="0"/>
+          <w:numId w:val="1"/>
+        </w:numPr>
+        <w:rPr>
+          <w:sz w:val="28"/>
+          <w:szCs w:val="28"/>
+        </w:rPr>
+      </w:pPr>
+      <w:r>
+        <w:rPr>
+          <w:b/>
+          <w:bCs/>
+          <w:sz w:val="28"/>
+          <w:szCs w:val="28"/>
+        </w:rPr>
+        <w:t>Automatic allocation and management:</w:t>
+      </w:r>
+      <w:r>
+        <w:rPr>
+          <w:sz w:val="28"/>
+          <w:szCs w:val="28"/>
+        </w:rPr>
+        <w:t xml:space="preserve"> Programs should be dynamically allocated across the memory hierarchy as required.</w:t>
+      </w:r>
+    </w:p>
+    <w:p>
+      <w:pPr>
+        <w:pStyle w:val="ListParagraph"/>
+        <w:numPr>
+          <w:ilvl w:val="0"/>
+          <w:numId w:val="1"/>
+        </w:numPr>
+        <w:rPr>
+          <w:sz w:val="28"/>
+          <w:szCs w:val="28"/>
+        </w:rPr>
+      </w:pPr>
+      <w:r>
+        <w:rPr>
+          <w:b/>
+          <w:bCs/>
+          <w:sz w:val="28"/>
+          <w:szCs w:val="28"/>
+        </w:rPr>
+        <w:t>Support of modular programming:</w:t>
+      </w:r>
+      <w:r>
+        <w:rPr>
+          <w:sz w:val="28"/>
+          <w:szCs w:val="28"/>
+        </w:rPr>
+        <w:t xml:space="preserve"> Programmers should be able to define program modules, create, </w:t>
+      </w:r>
+      <w:proofErr w:type="gramStart"/>
+      <w:r>
+        <w:rPr>
+          <w:sz w:val="28"/>
+          <w:szCs w:val="28"/>
+        </w:rPr>
+        <w:t>destroy</w:t>
+      </w:r>
+      <w:proofErr w:type="gramEnd"/>
+      <w:r>
+        <w:rPr>
+          <w:sz w:val="28"/>
+          <w:szCs w:val="28"/>
+        </w:rPr>
+        <w:t xml:space="preserve"> and alter the size dynamically.</w:t>
+      </w:r>
+    </w:p>
+    <w:p>
+      <w:pPr>
+        <w:pStyle w:val="ListParagraph"/>
+        <w:numPr>
+          <w:ilvl w:val="0"/>
+          <w:numId w:val="1"/>
+        </w:numPr>
+        <w:rPr>
+          <w:sz w:val="28"/>
+          <w:szCs w:val="28"/>
+        </w:rPr>
+      </w:pPr>
+      <w:r>
+        <w:rPr>
+          <w:b/>
+          <w:bCs/>
+          <w:sz w:val="28"/>
+          <w:szCs w:val="28"/>
+        </w:rPr>
+        <w:t>Protection and access control:</w:t>
+      </w:r>
+      <w:r>
+        <w:rPr>
+          <w:sz w:val="28"/>
+          <w:szCs w:val="28"/>
+        </w:rPr>
+        <w:t xml:space="preserve"> OS must allow portions of memory to be accessible in various ways (protected and shared).</w:t>
+      </w:r>
+    </w:p>
+    <w:p>
+      <w:pPr>
+        <w:pStyle w:val="ListParagraph"/>
+        <w:numPr>
+          <w:ilvl w:val="0"/>
+          <w:numId w:val="1"/>
+        </w:numPr>
+        <w:rPr>
+          <w:sz w:val="28"/>
+          <w:szCs w:val="28"/>
+        </w:rPr>
+      </w:pPr>
+      <w:r>
+        <w:rPr>
+          <w:b/>
+          <w:bCs/>
+          <w:sz w:val="28"/>
+          <w:szCs w:val="28"/>
+        </w:rPr>
+        <w:t>Long-term storage:</w:t>
+      </w:r>
+      <w:r>
+        <w:rPr>
+          <w:sz w:val="28"/>
+          <w:szCs w:val="28"/>
+        </w:rPr>
+        <w:t xml:space="preserve"> Many application programs require means for storing information for extended periods of time.</w:t>
+      </w:r>
+    </w:p>
+    <w:p>
+      <w:pPr>
+        <w:pStyle w:val="ListParagraph"/>
+        <w:numPr>
+          <w:ilvl w:val="0"/>
+          <w:numId w:val="1"/>
+        </w:numPr>
+        <w:rPr>
+          <w:sz w:val="28"/>
+          <w:szCs w:val="28"/>
+        </w:rPr>
+      </w:pPr>
+      <w:r>
+        <w:rPr>
+          <w:b/>
+          <w:bCs/>
+          <w:sz w:val="28"/>
+          <w:szCs w:val="28"/>
+        </w:rPr>
+        <w:t>Monolithic kernel:</w:t>
+      </w:r>
+      <w:r>
+        <w:rPr>
+          <w:sz w:val="28"/>
+          <w:szCs w:val="28"/>
+        </w:rPr>
+        <w:t xml:space="preserve"> the entire operating system runs as a single program in kernel mode. OS functionality is provided in these large kernels, including scheduling, file system, networking, device drivers, memory management, and more. </w:t>
+      </w:r>
+      <w:proofErr w:type="gramStart"/>
+      <w:r>
+        <w:rPr>
+          <w:b/>
+          <w:bCs/>
+          <w:i/>
+          <w:iCs/>
+          <w:sz w:val="28"/>
+          <w:szCs w:val="28"/>
+        </w:rPr>
+        <w:t>E.g.</w:t>
+      </w:r>
+      <w:proofErr w:type="gramEnd"/>
+      <w:r>
+        <w:rPr>
+          <w:b/>
+          <w:bCs/>
+          <w:i/>
+          <w:iCs/>
+          <w:sz w:val="28"/>
+          <w:szCs w:val="28"/>
+        </w:rPr>
+        <w:t xml:space="preserve"> Linux</w:t>
+      </w:r>
+      <w:r>
+        <w:rPr>
+          <w:sz w:val="28"/>
+          <w:szCs w:val="28"/>
+        </w:rPr>
+        <w:t>.</w:t>
+      </w:r>
+    </w:p>
+    <w:p>
+      <w:pPr>
+        <w:pStyle w:val="ListParagraph"/>
+        <w:numPr>
+          <w:ilvl w:val="0"/>
+          <w:numId w:val="1"/>
+        </w:numPr>
+        <w:rPr>
+          <w:sz w:val="28"/>
+          <w:szCs w:val="28"/>
+        </w:rPr>
+      </w:pPr>
+      <w:r>
+        <w:rPr>
+          <w:b/>
+          <w:bCs/>
+          <w:sz w:val="28"/>
+          <w:szCs w:val="28"/>
+        </w:rPr>
+        <w:t>Microkernel:</w:t>
+      </w:r>
+      <w:r>
+        <w:rPr>
+          <w:sz w:val="28"/>
+          <w:szCs w:val="28"/>
+        </w:rPr>
+        <w:t xml:space="preserve"> putting as little as possible in kernel mode because bugs in the kernel can bring down the system instantly. </w:t>
+      </w:r>
+      <w:proofErr w:type="gramStart"/>
+      <w:r>
+        <w:rPr>
+          <w:b/>
+          <w:bCs/>
+          <w:i/>
+          <w:iCs/>
+          <w:sz w:val="28"/>
+          <w:szCs w:val="28"/>
+        </w:rPr>
+        <w:t>E.g.</w:t>
+      </w:r>
+      <w:proofErr w:type="gramEnd"/>
+      <w:r>
+        <w:rPr>
+          <w:b/>
+          <w:bCs/>
+          <w:i/>
+          <w:iCs/>
+          <w:sz w:val="28"/>
+          <w:szCs w:val="28"/>
+        </w:rPr>
+        <w:t xml:space="preserve"> </w:t>
+      </w:r>
+      <w:proofErr w:type="spellStart"/>
+      <w:r>
+        <w:rPr>
+          <w:b/>
+          <w:bCs/>
+          <w:i/>
+          <w:iCs/>
+          <w:sz w:val="28"/>
+          <w:szCs w:val="28"/>
+        </w:rPr>
+        <w:t>Minix</w:t>
+      </w:r>
+      <w:proofErr w:type="spellEnd"/>
+      <w:r>
+        <w:rPr>
+          <w:sz w:val="28"/>
+          <w:szCs w:val="28"/>
+        </w:rPr>
+        <w:t>.</w:t>
+      </w:r>
+    </w:p>
+    <w:p>
+      <w:pPr>
+        <w:pStyle w:val="ListParagraph"/>
+        <w:numPr>
+          <w:ilvl w:val="0"/>
+          <w:numId w:val="1"/>
+        </w:numPr>
+        <w:rPr>
+          <w:sz w:val="28"/>
+          <w:szCs w:val="28"/>
+        </w:rPr>
+      </w:pPr>
+      <w:r>
+        <w:rPr>
+          <w:sz w:val="28"/>
+          <w:szCs w:val="28"/>
+        </w:rPr>
+        <w:t xml:space="preserve">Only few essential functions are assigned to the kernel, including address spaces, </w:t>
+      </w:r>
+      <w:proofErr w:type="spellStart"/>
+      <w:r>
+        <w:rPr>
+          <w:sz w:val="28"/>
+          <w:szCs w:val="28"/>
+        </w:rPr>
+        <w:t>interprocess</w:t>
+      </w:r>
+      <w:proofErr w:type="spellEnd"/>
+      <w:r>
+        <w:rPr>
+          <w:sz w:val="28"/>
+          <w:szCs w:val="28"/>
+        </w:rPr>
+        <w:t xml:space="preserve"> communication (IPC), and basic scheduling. </w:t>
+      </w:r>
+    </w:p>
+    <w:p>
+      <w:pPr>
+        <w:pStyle w:val="ListParagraph"/>
+        <w:numPr>
+          <w:ilvl w:val="0"/>
+          <w:numId w:val="1"/>
+        </w:numPr>
+        <w:rPr>
+          <w:sz w:val="28"/>
+          <w:szCs w:val="28"/>
+        </w:rPr>
+      </w:pPr>
+      <w:r>
+        <w:rPr>
+          <w:sz w:val="28"/>
+          <w:szCs w:val="28"/>
+        </w:rPr>
+        <w:t xml:space="preserve">Other OS services are provided by processes that </w:t>
+      </w:r>
+      <w:proofErr w:type="gramStart"/>
+      <w:r>
+        <w:rPr>
+          <w:sz w:val="28"/>
+          <w:szCs w:val="28"/>
+        </w:rPr>
+        <w:t>run in</w:t>
+      </w:r>
+      <w:proofErr w:type="gramEnd"/>
+      <w:r>
+        <w:rPr>
+          <w:sz w:val="28"/>
+          <w:szCs w:val="28"/>
+        </w:rPr>
+        <w:t xml:space="preserve"> user mode and are treated like any other application (well suited to a distributed environment).</w:t>
+      </w:r>
+    </w:p>
+    <w:p>
+      <w:pPr>
+        <w:pStyle w:val="ListParagraph"/>
+        <w:numPr>
+          <w:ilvl w:val="0"/>
+          <w:numId w:val="1"/>
+        </w:numPr>
+        <w:rPr>
+          <w:sz w:val="28"/>
+          <w:szCs w:val="28"/>
+        </w:rPr>
+      </w:pPr>
+      <w:r>
+        <w:rPr>
+          <w:b/>
+          <w:bCs/>
+          <w:sz w:val="28"/>
+          <w:szCs w:val="28"/>
+        </w:rPr>
+        <w:lastRenderedPageBreak/>
+        <w:t>Symmetric multiprocessing (SMP):</w:t>
+      </w:r>
+      <w:r>
+        <w:rPr>
+          <w:sz w:val="28"/>
+          <w:szCs w:val="28"/>
+        </w:rPr>
+        <w:t xml:space="preserve"> The OS of an SMP schedules processes or threads across </w:t>
+      </w:r>
+      <w:proofErr w:type="gramStart"/>
+      <w:r>
+        <w:rPr>
+          <w:sz w:val="28"/>
+          <w:szCs w:val="28"/>
+        </w:rPr>
+        <w:t>all of</w:t>
+      </w:r>
+      <w:proofErr w:type="gramEnd"/>
+      <w:r>
+        <w:rPr>
+          <w:sz w:val="28"/>
+          <w:szCs w:val="28"/>
+        </w:rPr>
+        <w:t xml:space="preserve"> the processors.</w:t>
+      </w:r>
+    </w:p>
+    <w:p>
+      <w:pPr>
+        <w:pStyle w:val="ListParagraph"/>
+        <w:numPr>
+          <w:ilvl w:val="0"/>
+          <w:numId w:val="1"/>
+        </w:numPr>
+        <w:rPr>
+          <w:sz w:val="28"/>
+          <w:szCs w:val="28"/>
+        </w:rPr>
+      </w:pPr>
+      <w:r>
+        <w:rPr>
+          <w:sz w:val="28"/>
+          <w:szCs w:val="28"/>
+        </w:rPr>
+        <w:t xml:space="preserve">SMP has </w:t>
+      </w:r>
+      <w:proofErr w:type="gramStart"/>
+      <w:r>
+        <w:rPr>
+          <w:sz w:val="28"/>
+          <w:szCs w:val="28"/>
+        </w:rPr>
+        <w:t>a number of</w:t>
+      </w:r>
+      <w:proofErr w:type="gramEnd"/>
+      <w:r>
+        <w:rPr>
+          <w:sz w:val="28"/>
+          <w:szCs w:val="28"/>
+        </w:rPr>
+        <w:t xml:space="preserve"> potential advantages over uniprocessor architecture:</w:t>
+      </w:r>
+    </w:p>
+    <w:p>
+      <w:pPr>
+        <w:pStyle w:val="ListParagraph"/>
+        <w:numPr>
+          <w:ilvl w:val="0"/>
+          <w:numId w:val="1"/>
+        </w:numPr>
+        <w:rPr>
+          <w:sz w:val="28"/>
+          <w:szCs w:val="28"/>
+        </w:rPr>
+      </w:pPr>
+      <w:r>
+        <w:rPr>
+          <w:b/>
+          <w:bCs/>
+          <w:sz w:val="28"/>
+          <w:szCs w:val="28"/>
+        </w:rPr>
+        <w:t>Performance</w:t>
+      </w:r>
+    </w:p>
+    <w:p>
+      <w:pPr>
+        <w:pStyle w:val="ListParagraph"/>
+        <w:numPr>
+          <w:ilvl w:val="0"/>
+          <w:numId w:val="1"/>
+        </w:numPr>
+        <w:rPr>
+          <w:sz w:val="28"/>
+          <w:szCs w:val="28"/>
+        </w:rPr>
+      </w:pPr>
+      <w:r>
+        <w:rPr>
+          <w:b/>
+          <w:bCs/>
+          <w:sz w:val="28"/>
+          <w:szCs w:val="28"/>
+        </w:rPr>
+        <w:t>Availability</w:t>
+      </w:r>
+    </w:p>
+    <w:p>
+      <w:pPr>
+        <w:pStyle w:val="ListParagraph"/>
+        <w:numPr>
+          <w:ilvl w:val="0"/>
+          <w:numId w:val="1"/>
+        </w:numPr>
+        <w:rPr>
+          <w:sz w:val="28"/>
+          <w:szCs w:val="28"/>
+        </w:rPr>
+      </w:pPr>
+      <w:r>
+        <w:rPr>
+          <w:b/>
+          <w:bCs/>
+          <w:sz w:val="28"/>
+          <w:szCs w:val="28"/>
+        </w:rPr>
+        <w:t>Incremental growth</w:t>
+      </w:r>
+    </w:p>
+    <w:p>
+      <w:pPr>
+        <w:pStyle w:val="ListParagraph"/>
+        <w:numPr>
+          <w:ilvl w:val="0"/>
+          <w:numId w:val="1"/>
+        </w:numPr>
+        <w:rPr>
+          <w:sz w:val="28"/>
+          <w:szCs w:val="28"/>
+        </w:rPr>
+      </w:pPr>
+      <w:r>
+        <w:rPr>
+          <w:b/>
+          <w:bCs/>
+          <w:sz w:val="28"/>
+          <w:szCs w:val="28"/>
+        </w:rPr>
+        <w:t>Multithreading:</w:t>
+      </w:r>
+      <w:r>
+        <w:rPr>
+          <w:sz w:val="28"/>
+          <w:szCs w:val="28"/>
+        </w:rPr>
+        <w:t xml:space="preserve"> is a technique in which a process is divided into threads that can run concurrently.</w:t>
+      </w:r>
+    </w:p>
+    <w:p>
+      <w:pPr>
+        <w:pStyle w:val="ListParagraph"/>
+        <w:numPr>
+          <w:ilvl w:val="0"/>
+          <w:numId w:val="1"/>
+        </w:numPr>
+        <w:rPr>
+          <w:sz w:val="28"/>
+          <w:szCs w:val="28"/>
+        </w:rPr>
+      </w:pPr>
+      <w:r>
+        <w:rPr>
+          <w:b/>
+          <w:bCs/>
+          <w:sz w:val="28"/>
+          <w:szCs w:val="28"/>
+        </w:rPr>
+        <w:t>Distributed operating system:</w:t>
+      </w:r>
+      <w:r>
+        <w:rPr>
+          <w:sz w:val="28"/>
+          <w:szCs w:val="28"/>
+        </w:rPr>
+        <w:t xml:space="preserve"> provides the illusion of single main/secondary memory space, plus other unified access facilities, such as a distributed file system.</w:t>
+      </w:r>
+    </w:p>
+    <w:p>
+      <w:pPr>
+        <w:pStyle w:val="ListParagraph"/>
+        <w:numPr>
+          <w:ilvl w:val="0"/>
+          <w:numId w:val="1"/>
+        </w:numPr>
+        <w:rPr>
+          <w:sz w:val="28"/>
+          <w:szCs w:val="28"/>
+        </w:rPr>
+      </w:pPr>
+      <w:r>
+        <w:rPr>
+          <w:b/>
+          <w:bCs/>
+          <w:sz w:val="28"/>
+          <w:szCs w:val="28"/>
+        </w:rPr>
+        <w:t>Object-oriented design:</w:t>
+      </w:r>
+      <w:r>
+        <w:rPr>
+          <w:sz w:val="28"/>
+          <w:szCs w:val="28"/>
+        </w:rPr>
+        <w:t xml:space="preserve"> lends discipline to the process by adding modular extensions to a small kernel.</w:t>
       </w:r>
     </w:p>
     <w:p>
@@ -3462,6 +5008,396 @@
     </w:lvl>
   </w:abstractNum>
   <w:abstractNum w:abstractNumId="4" w15:restartNumberingAfterBreak="0">
+    <w:nsid w:val="0A30015F"/>
+    <w:multiLevelType w:val="hybridMultilevel"/>
+    <w:tmpl w:val="A3C415BE"/>
+    <w:lvl w:ilvl="0" w:tplc="94667450">
+      <w:start w:val="1"/>
+      <w:numFmt w:val="bullet"/>
+      <w:lvlText w:val="•"/>
+      <w:lvlJc w:val="left"/>
+      <w:pPr>
+        <w:tabs>
+          <w:tab w:val="num" w:pos="720"/>
+        </w:tabs>
+        <w:ind w:left="720" w:hanging="360"/>
+      </w:pPr>
+      <w:rPr>
+        <w:rFonts w:ascii="Arial" w:hAnsi="Arial" w:hint="default"/>
+      </w:rPr>
+    </w:lvl>
+    <w:lvl w:ilvl="1" w:tplc="9CE45FEA">
+      <w:start w:val="1"/>
+      <w:numFmt w:val="decimal"/>
+      <w:lvlText w:val="%2."/>
+      <w:lvlJc w:val="left"/>
+      <w:pPr>
+        <w:tabs>
+          <w:tab w:val="num" w:pos="1440"/>
+        </w:tabs>
+        <w:ind w:left="1440" w:hanging="360"/>
+      </w:pPr>
+    </w:lvl>
+    <w:lvl w:ilvl="2" w:tplc="0C4E5D66" w:tentative="1">
+      <w:start w:val="1"/>
+      <w:numFmt w:val="bullet"/>
+      <w:lvlText w:val="•"/>
+      <w:lvlJc w:val="left"/>
+      <w:pPr>
+        <w:tabs>
+          <w:tab w:val="num" w:pos="2160"/>
+        </w:tabs>
+        <w:ind w:left="2160" w:hanging="360"/>
+      </w:pPr>
+      <w:rPr>
+        <w:rFonts w:ascii="Arial" w:hAnsi="Arial" w:hint="default"/>
+      </w:rPr>
+    </w:lvl>
+    <w:lvl w:ilvl="3" w:tplc="96A242E2" w:tentative="1">
+      <w:start w:val="1"/>
+      <w:numFmt w:val="bullet"/>
+      <w:lvlText w:val="•"/>
+      <w:lvlJc w:val="left"/>
+      <w:pPr>
+        <w:tabs>
+          <w:tab w:val="num" w:pos="2880"/>
+        </w:tabs>
+        <w:ind w:left="2880" w:hanging="360"/>
+      </w:pPr>
+      <w:rPr>
+        <w:rFonts w:ascii="Arial" w:hAnsi="Arial" w:hint="default"/>
+      </w:rPr>
+    </w:lvl>
+    <w:lvl w:ilvl="4" w:tplc="345051FA" w:tentative="1">
+      <w:start w:val="1"/>
+      <w:numFmt w:val="bullet"/>
+      <w:lvlText w:val="•"/>
+      <w:lvlJc w:val="left"/>
+      <w:pPr>
+        <w:tabs>
+          <w:tab w:val="num" w:pos="3600"/>
+        </w:tabs>
+        <w:ind w:left="3600" w:hanging="360"/>
+      </w:pPr>
+      <w:rPr>
+        <w:rFonts w:ascii="Arial" w:hAnsi="Arial" w:hint="default"/>
+      </w:rPr>
+    </w:lvl>
+    <w:lvl w:ilvl="5" w:tplc="543285AE" w:tentative="1">
+      <w:start w:val="1"/>
+      <w:numFmt w:val="bullet"/>
+      <w:lvlText w:val="•"/>
+      <w:lvlJc w:val="left"/>
+      <w:pPr>
+        <w:tabs>
+          <w:tab w:val="num" w:pos="4320"/>
+        </w:tabs>
+        <w:ind w:left="4320" w:hanging="360"/>
+      </w:pPr>
+      <w:rPr>
+        <w:rFonts w:ascii="Arial" w:hAnsi="Arial" w:hint="default"/>
+      </w:rPr>
+    </w:lvl>
+    <w:lvl w:ilvl="6" w:tplc="FDD442FA" w:tentative="1">
+      <w:start w:val="1"/>
+      <w:numFmt w:val="bullet"/>
+      <w:lvlText w:val="•"/>
+      <w:lvlJc w:val="left"/>
+      <w:pPr>
+        <w:tabs>
+          <w:tab w:val="num" w:pos="5040"/>
+        </w:tabs>
+        <w:ind w:left="5040" w:hanging="360"/>
+      </w:pPr>
+      <w:rPr>
+        <w:rFonts w:ascii="Arial" w:hAnsi="Arial" w:hint="default"/>
+      </w:rPr>
+    </w:lvl>
+    <w:lvl w:ilvl="7" w:tplc="FD44A6EC" w:tentative="1">
+      <w:start w:val="1"/>
+      <w:numFmt w:val="bullet"/>
+      <w:lvlText w:val="•"/>
+      <w:lvlJc w:val="left"/>
+      <w:pPr>
+        <w:tabs>
+          <w:tab w:val="num" w:pos="5760"/>
+        </w:tabs>
+        <w:ind w:left="5760" w:hanging="360"/>
+      </w:pPr>
+      <w:rPr>
+        <w:rFonts w:ascii="Arial" w:hAnsi="Arial" w:hint="default"/>
+      </w:rPr>
+    </w:lvl>
+    <w:lvl w:ilvl="8" w:tplc="2AEE70D6" w:tentative="1">
+      <w:start w:val="1"/>
+      <w:numFmt w:val="bullet"/>
+      <w:lvlText w:val="•"/>
+      <w:lvlJc w:val="left"/>
+      <w:pPr>
+        <w:tabs>
+          <w:tab w:val="num" w:pos="6480"/>
+        </w:tabs>
+        <w:ind w:left="6480" w:hanging="360"/>
+      </w:pPr>
+      <w:rPr>
+        <w:rFonts w:ascii="Arial" w:hAnsi="Arial" w:hint="default"/>
+      </w:rPr>
+    </w:lvl>
+  </w:abstractNum>
+  <w:abstractNum w:abstractNumId="5" w15:restartNumberingAfterBreak="0">
+    <w:nsid w:val="0C5C4479"/>
+    <w:multiLevelType w:val="hybridMultilevel"/>
+    <w:tmpl w:val="4AFE71CC"/>
+    <w:lvl w:ilvl="0" w:tplc="22DA7B86">
+      <w:start w:val="1"/>
+      <w:numFmt w:val="bullet"/>
+      <w:lvlText w:val="•"/>
+      <w:lvlJc w:val="left"/>
+      <w:pPr>
+        <w:tabs>
+          <w:tab w:val="num" w:pos="720"/>
+        </w:tabs>
+        <w:ind w:left="720" w:hanging="360"/>
+      </w:pPr>
+      <w:rPr>
+        <w:rFonts w:ascii="Arial" w:hAnsi="Arial" w:hint="default"/>
+      </w:rPr>
+    </w:lvl>
+    <w:lvl w:ilvl="1" w:tplc="57E09938" w:tentative="1">
+      <w:start w:val="1"/>
+      <w:numFmt w:val="bullet"/>
+      <w:lvlText w:val="•"/>
+      <w:lvlJc w:val="left"/>
+      <w:pPr>
+        <w:tabs>
+          <w:tab w:val="num" w:pos="1440"/>
+        </w:tabs>
+        <w:ind w:left="1440" w:hanging="360"/>
+      </w:pPr>
+      <w:rPr>
+        <w:rFonts w:ascii="Arial" w:hAnsi="Arial" w:hint="default"/>
+      </w:rPr>
+    </w:lvl>
+    <w:lvl w:ilvl="2" w:tplc="8EDC00CE" w:tentative="1">
+      <w:start w:val="1"/>
+      <w:numFmt w:val="bullet"/>
+      <w:lvlText w:val="•"/>
+      <w:lvlJc w:val="left"/>
+      <w:pPr>
+        <w:tabs>
+          <w:tab w:val="num" w:pos="2160"/>
+        </w:tabs>
+        <w:ind w:left="2160" w:hanging="360"/>
+      </w:pPr>
+      <w:rPr>
+        <w:rFonts w:ascii="Arial" w:hAnsi="Arial" w:hint="default"/>
+      </w:rPr>
+    </w:lvl>
+    <w:lvl w:ilvl="3" w:tplc="219470F8" w:tentative="1">
+      <w:start w:val="1"/>
+      <w:numFmt w:val="bullet"/>
+      <w:lvlText w:val="•"/>
+      <w:lvlJc w:val="left"/>
+      <w:pPr>
+        <w:tabs>
+          <w:tab w:val="num" w:pos="2880"/>
+        </w:tabs>
+        <w:ind w:left="2880" w:hanging="360"/>
+      </w:pPr>
+      <w:rPr>
+        <w:rFonts w:ascii="Arial" w:hAnsi="Arial" w:hint="default"/>
+      </w:rPr>
+    </w:lvl>
+    <w:lvl w:ilvl="4" w:tplc="50A66522" w:tentative="1">
+      <w:start w:val="1"/>
+      <w:numFmt w:val="bullet"/>
+      <w:lvlText w:val="•"/>
+      <w:lvlJc w:val="left"/>
+      <w:pPr>
+        <w:tabs>
+          <w:tab w:val="num" w:pos="3600"/>
+        </w:tabs>
+        <w:ind w:left="3600" w:hanging="360"/>
+      </w:pPr>
+      <w:rPr>
+        <w:rFonts w:ascii="Arial" w:hAnsi="Arial" w:hint="default"/>
+      </w:rPr>
+    </w:lvl>
+    <w:lvl w:ilvl="5" w:tplc="4DD65A66" w:tentative="1">
+      <w:start w:val="1"/>
+      <w:numFmt w:val="bullet"/>
+      <w:lvlText w:val="•"/>
+      <w:lvlJc w:val="left"/>
+      <w:pPr>
+        <w:tabs>
+          <w:tab w:val="num" w:pos="4320"/>
+        </w:tabs>
+        <w:ind w:left="4320" w:hanging="360"/>
+      </w:pPr>
+      <w:rPr>
+        <w:rFonts w:ascii="Arial" w:hAnsi="Arial" w:hint="default"/>
+      </w:rPr>
+    </w:lvl>
+    <w:lvl w:ilvl="6" w:tplc="9132ABCE" w:tentative="1">
+      <w:start w:val="1"/>
+      <w:numFmt w:val="bullet"/>
+      <w:lvlText w:val="•"/>
+      <w:lvlJc w:val="left"/>
+      <w:pPr>
+        <w:tabs>
+          <w:tab w:val="num" w:pos="5040"/>
+        </w:tabs>
+        <w:ind w:left="5040" w:hanging="360"/>
+      </w:pPr>
+      <w:rPr>
+        <w:rFonts w:ascii="Arial" w:hAnsi="Arial" w:hint="default"/>
+      </w:rPr>
+    </w:lvl>
+    <w:lvl w:ilvl="7" w:tplc="8C34227E" w:tentative="1">
+      <w:start w:val="1"/>
+      <w:numFmt w:val="bullet"/>
+      <w:lvlText w:val="•"/>
+      <w:lvlJc w:val="left"/>
+      <w:pPr>
+        <w:tabs>
+          <w:tab w:val="num" w:pos="5760"/>
+        </w:tabs>
+        <w:ind w:left="5760" w:hanging="360"/>
+      </w:pPr>
+      <w:rPr>
+        <w:rFonts w:ascii="Arial" w:hAnsi="Arial" w:hint="default"/>
+      </w:rPr>
+    </w:lvl>
+    <w:lvl w:ilvl="8" w:tplc="8EF85664" w:tentative="1">
+      <w:start w:val="1"/>
+      <w:numFmt w:val="bullet"/>
+      <w:lvlText w:val="•"/>
+      <w:lvlJc w:val="left"/>
+      <w:pPr>
+        <w:tabs>
+          <w:tab w:val="num" w:pos="6480"/>
+        </w:tabs>
+        <w:ind w:left="6480" w:hanging="360"/>
+      </w:pPr>
+      <w:rPr>
+        <w:rFonts w:ascii="Arial" w:hAnsi="Arial" w:hint="default"/>
+      </w:rPr>
+    </w:lvl>
+  </w:abstractNum>
+  <w:abstractNum w:abstractNumId="6" w15:restartNumberingAfterBreak="0">
+    <w:nsid w:val="0D2737A5"/>
+    <w:multiLevelType w:val="hybridMultilevel"/>
+    <w:tmpl w:val="E3D4F2A2"/>
+    <w:lvl w:ilvl="0" w:tplc="D48806E6">
+      <w:start w:val="1"/>
+      <w:numFmt w:val="decimal"/>
+      <w:lvlText w:val="%1."/>
+      <w:lvlJc w:val="left"/>
+      <w:pPr>
+        <w:tabs>
+          <w:tab w:val="num" w:pos="720"/>
+        </w:tabs>
+        <w:ind w:left="720" w:hanging="360"/>
+      </w:pPr>
+    </w:lvl>
+    <w:lvl w:ilvl="1" w:tplc="F9562124" w:tentative="1">
+      <w:start w:val="1"/>
+      <w:numFmt w:val="decimal"/>
+      <w:lvlText w:val="%2."/>
+      <w:lvlJc w:val="left"/>
+      <w:pPr>
+        <w:tabs>
+          <w:tab w:val="num" w:pos="1440"/>
+        </w:tabs>
+        <w:ind w:left="1440" w:hanging="360"/>
+      </w:pPr>
+    </w:lvl>
+    <w:lvl w:ilvl="2" w:tplc="B548FB48" w:tentative="1">
+      <w:start w:val="1"/>
+      <w:numFmt w:val="decimal"/>
+      <w:lvlText w:val="%3."/>
+      <w:lvlJc w:val="left"/>
+      <w:pPr>
+        <w:tabs>
+          <w:tab w:val="num" w:pos="2160"/>
+        </w:tabs>
+        <w:ind w:left="2160" w:hanging="360"/>
+      </w:pPr>
+    </w:lvl>
+    <w:lvl w:ilvl="3" w:tplc="B39607AC" w:tentative="1">
+      <w:start w:val="1"/>
+      <w:numFmt w:val="decimal"/>
+      <w:lvlText w:val="%4."/>
+      <w:lvlJc w:val="left"/>
+      <w:pPr>
+        <w:tabs>
+          <w:tab w:val="num" w:pos="2880"/>
+        </w:tabs>
+        <w:ind w:left="2880" w:hanging="360"/>
+      </w:pPr>
+    </w:lvl>
+    <w:lvl w:ilvl="4" w:tplc="A6802304" w:tentative="1">
+      <w:start w:val="1"/>
+      <w:numFmt w:val="decimal"/>
+      <w:lvlText w:val="%5."/>
+      <w:lvlJc w:val="left"/>
+      <w:pPr>
+        <w:tabs>
+          <w:tab w:val="num" w:pos="3600"/>
+        </w:tabs>
+        <w:ind w:left="3600" w:hanging="360"/>
+      </w:pPr>
+    </w:lvl>
+    <w:lvl w:ilvl="5" w:tplc="CF161F50" w:tentative="1">
+      <w:start w:val="1"/>
+      <w:numFmt w:val="decimal"/>
+      <w:lvlText w:val="%6."/>
+      <w:lvlJc w:val="left"/>
+      <w:pPr>
+        <w:tabs>
+          <w:tab w:val="num" w:pos="4320"/>
+        </w:tabs>
+        <w:ind w:left="4320" w:hanging="360"/>
+      </w:pPr>
+    </w:lvl>
+    <w:lvl w:ilvl="6" w:tplc="994A16F2" w:tentative="1">
+      <w:start w:val="1"/>
+      <w:numFmt w:val="decimal"/>
+      <w:lvlText w:val="%7."/>
+      <w:lvlJc w:val="left"/>
+      <w:pPr>
+        <w:tabs>
+          <w:tab w:val="num" w:pos="5040"/>
+        </w:tabs>
+        <w:ind w:left="5040" w:hanging="360"/>
+      </w:pPr>
+    </w:lvl>
+    <w:lvl w:ilvl="7" w:tplc="9C2E3BF4" w:tentative="1">
+      <w:start w:val="1"/>
+      <w:numFmt w:val="decimal"/>
+      <w:lvlText w:val="%8."/>
+      <w:lvlJc w:val="left"/>
+      <w:pPr>
+        <w:tabs>
+          <w:tab w:val="num" w:pos="5760"/>
+        </w:tabs>
+        <w:ind w:left="5760" w:hanging="360"/>
+      </w:pPr>
+    </w:lvl>
+    <w:lvl w:ilvl="8" w:tplc="935CAE1A" w:tentative="1">
+      <w:start w:val="1"/>
+      <w:numFmt w:val="decimal"/>
+      <w:lvlText w:val="%9."/>
+      <w:lvlJc w:val="left"/>
+      <w:pPr>
+        <w:tabs>
+          <w:tab w:val="num" w:pos="6480"/>
+        </w:tabs>
+        <w:ind w:left="6480" w:hanging="360"/>
+      </w:pPr>
+    </w:lvl>
+  </w:abstractNum>
+  <w:abstractNum w:abstractNumId="7" w15:restartNumberingAfterBreak="0">
     <w:nsid w:val="11117A31"/>
     <w:multiLevelType w:val="hybridMultilevel"/>
     <w:tmpl w:val="D82EE15C"/>
@@ -3601,7 +5537,120 @@
       </w:rPr>
     </w:lvl>
   </w:abstractNum>
-  <w:abstractNum w:abstractNumId="5" w15:restartNumberingAfterBreak="0">
+  <w:abstractNum w:abstractNumId="8" w15:restartNumberingAfterBreak="0">
+    <w:nsid w:val="119230CF"/>
+    <w:multiLevelType w:val="hybridMultilevel"/>
+    <w:tmpl w:val="56DE14A8"/>
+    <w:lvl w:ilvl="0" w:tplc="E7DEE610">
+      <w:start w:val="1"/>
+      <w:numFmt w:val="decimal"/>
+      <w:lvlText w:val="%1."/>
+      <w:lvlJc w:val="left"/>
+      <w:pPr>
+        <w:tabs>
+          <w:tab w:val="num" w:pos="720"/>
+        </w:tabs>
+        <w:ind w:left="720" w:hanging="360"/>
+      </w:pPr>
+    </w:lvl>
+    <w:lvl w:ilvl="1" w:tplc="93B64B9C" w:tentative="1">
+      <w:start w:val="1"/>
+      <w:numFmt w:val="decimal"/>
+      <w:lvlText w:val="%2."/>
+      <w:lvlJc w:val="left"/>
+      <w:pPr>
+        <w:tabs>
+          <w:tab w:val="num" w:pos="1440"/>
+        </w:tabs>
+        <w:ind w:left="1440" w:hanging="360"/>
+      </w:pPr>
+    </w:lvl>
+    <w:lvl w:ilvl="2" w:tplc="15EC7B70" w:tentative="1">
+      <w:start w:val="1"/>
+      <w:numFmt w:val="decimal"/>
+      <w:lvlText w:val="%3."/>
+      <w:lvlJc w:val="left"/>
+      <w:pPr>
+        <w:tabs>
+          <w:tab w:val="num" w:pos="2160"/>
+        </w:tabs>
+        <w:ind w:left="2160" w:hanging="360"/>
+      </w:pPr>
+    </w:lvl>
+    <w:lvl w:ilvl="3" w:tplc="FAA899EE" w:tentative="1">
+      <w:start w:val="1"/>
+      <w:numFmt w:val="decimal"/>
+      <w:lvlText w:val="%4."/>
+      <w:lvlJc w:val="left"/>
+      <w:pPr>
+        <w:tabs>
+          <w:tab w:val="num" w:pos="2880"/>
+        </w:tabs>
+        <w:ind w:left="2880" w:hanging="360"/>
+      </w:pPr>
+    </w:lvl>
+    <w:lvl w:ilvl="4" w:tplc="CDF81916" w:tentative="1">
+      <w:start w:val="1"/>
+      <w:numFmt w:val="decimal"/>
+      <w:lvlText w:val="%5."/>
+      <w:lvlJc w:val="left"/>
+      <w:pPr>
+        <w:tabs>
+          <w:tab w:val="num" w:pos="3600"/>
+        </w:tabs>
+        <w:ind w:left="3600" w:hanging="360"/>
+      </w:pPr>
+    </w:lvl>
+    <w:lvl w:ilvl="5" w:tplc="AF12C906" w:tentative="1">
+      <w:start w:val="1"/>
+      <w:numFmt w:val="decimal"/>
+      <w:lvlText w:val="%6."/>
+      <w:lvlJc w:val="left"/>
+      <w:pPr>
+        <w:tabs>
+          <w:tab w:val="num" w:pos="4320"/>
+        </w:tabs>
+        <w:ind w:left="4320" w:hanging="360"/>
+      </w:pPr>
+    </w:lvl>
+    <w:lvl w:ilvl="6" w:tplc="71401076" w:tentative="1">
+      <w:start w:val="1"/>
+      <w:numFmt w:val="decimal"/>
+      <w:lvlText w:val="%7."/>
+      <w:lvlJc w:val="left"/>
+      <w:pPr>
+        <w:tabs>
+          <w:tab w:val="num" w:pos="5040"/>
+        </w:tabs>
+        <w:ind w:left="5040" w:hanging="360"/>
+      </w:pPr>
+    </w:lvl>
+    <w:lvl w:ilvl="7" w:tplc="BD38817A" w:tentative="1">
+      <w:start w:val="1"/>
+      <w:numFmt w:val="decimal"/>
+      <w:lvlText w:val="%8."/>
+      <w:lvlJc w:val="left"/>
+      <w:pPr>
+        <w:tabs>
+          <w:tab w:val="num" w:pos="5760"/>
+        </w:tabs>
+        <w:ind w:left="5760" w:hanging="360"/>
+      </w:pPr>
+    </w:lvl>
+    <w:lvl w:ilvl="8" w:tplc="C066A3EA" w:tentative="1">
+      <w:start w:val="1"/>
+      <w:numFmt w:val="decimal"/>
+      <w:lvlText w:val="%9."/>
+      <w:lvlJc w:val="left"/>
+      <w:pPr>
+        <w:tabs>
+          <w:tab w:val="num" w:pos="6480"/>
+        </w:tabs>
+        <w:ind w:left="6480" w:hanging="360"/>
+      </w:pPr>
+    </w:lvl>
+  </w:abstractNum>
+  <w:abstractNum w:abstractNumId="9" w15:restartNumberingAfterBreak="0">
     <w:nsid w:val="11C5593B"/>
     <w:multiLevelType w:val="hybridMultilevel"/>
     <w:tmpl w:val="1094856C"/>
@@ -3741,7 +5790,7 @@
       </w:rPr>
     </w:lvl>
   </w:abstractNum>
-  <w:abstractNum w:abstractNumId="6" w15:restartNumberingAfterBreak="0">
+  <w:abstractNum w:abstractNumId="10" w15:restartNumberingAfterBreak="0">
     <w:nsid w:val="11F33E7A"/>
     <w:multiLevelType w:val="hybridMultilevel"/>
     <w:tmpl w:val="2C66AB24"/>
@@ -3881,7 +5930,7 @@
       </w:rPr>
     </w:lvl>
   </w:abstractNum>
-  <w:abstractNum w:abstractNumId="7" w15:restartNumberingAfterBreak="0">
+  <w:abstractNum w:abstractNumId="11" w15:restartNumberingAfterBreak="0">
     <w:nsid w:val="15AE75B0"/>
     <w:multiLevelType w:val="hybridMultilevel"/>
     <w:tmpl w:val="59466CE2"/>
@@ -4018,7 +6067,7 @@
       </w:rPr>
     </w:lvl>
   </w:abstractNum>
-  <w:abstractNum w:abstractNumId="8" w15:restartNumberingAfterBreak="0">
+  <w:abstractNum w:abstractNumId="12" w15:restartNumberingAfterBreak="0">
     <w:nsid w:val="169C0AFD"/>
     <w:multiLevelType w:val="hybridMultilevel"/>
     <w:tmpl w:val="779E805A"/>
@@ -4158,7 +6207,120 @@
       </w:rPr>
     </w:lvl>
   </w:abstractNum>
-  <w:abstractNum w:abstractNumId="9" w15:restartNumberingAfterBreak="0">
+  <w:abstractNum w:abstractNumId="13" w15:restartNumberingAfterBreak="0">
+    <w:nsid w:val="1832602B"/>
+    <w:multiLevelType w:val="hybridMultilevel"/>
+    <w:tmpl w:val="27C61F52"/>
+    <w:lvl w:ilvl="0" w:tplc="142AEA24">
+      <w:start w:val="1"/>
+      <w:numFmt w:val="decimal"/>
+      <w:lvlText w:val="%1."/>
+      <w:lvlJc w:val="left"/>
+      <w:pPr>
+        <w:tabs>
+          <w:tab w:val="num" w:pos="720"/>
+        </w:tabs>
+        <w:ind w:left="720" w:hanging="360"/>
+      </w:pPr>
+    </w:lvl>
+    <w:lvl w:ilvl="1" w:tplc="F3F24184" w:tentative="1">
+      <w:start w:val="1"/>
+      <w:numFmt w:val="decimal"/>
+      <w:lvlText w:val="%2."/>
+      <w:lvlJc w:val="left"/>
+      <w:pPr>
+        <w:tabs>
+          <w:tab w:val="num" w:pos="1440"/>
+        </w:tabs>
+        <w:ind w:left="1440" w:hanging="360"/>
+      </w:pPr>
+    </w:lvl>
+    <w:lvl w:ilvl="2" w:tplc="BD18D210" w:tentative="1">
+      <w:start w:val="1"/>
+      <w:numFmt w:val="decimal"/>
+      <w:lvlText w:val="%3."/>
+      <w:lvlJc w:val="left"/>
+      <w:pPr>
+        <w:tabs>
+          <w:tab w:val="num" w:pos="2160"/>
+        </w:tabs>
+        <w:ind w:left="2160" w:hanging="360"/>
+      </w:pPr>
+    </w:lvl>
+    <w:lvl w:ilvl="3" w:tplc="52F035B0" w:tentative="1">
+      <w:start w:val="1"/>
+      <w:numFmt w:val="decimal"/>
+      <w:lvlText w:val="%4."/>
+      <w:lvlJc w:val="left"/>
+      <w:pPr>
+        <w:tabs>
+          <w:tab w:val="num" w:pos="2880"/>
+        </w:tabs>
+        <w:ind w:left="2880" w:hanging="360"/>
+      </w:pPr>
+    </w:lvl>
+    <w:lvl w:ilvl="4" w:tplc="0C52F030" w:tentative="1">
+      <w:start w:val="1"/>
+      <w:numFmt w:val="decimal"/>
+      <w:lvlText w:val="%5."/>
+      <w:lvlJc w:val="left"/>
+      <w:pPr>
+        <w:tabs>
+          <w:tab w:val="num" w:pos="3600"/>
+        </w:tabs>
+        <w:ind w:left="3600" w:hanging="360"/>
+      </w:pPr>
+    </w:lvl>
+    <w:lvl w:ilvl="5" w:tplc="00807714" w:tentative="1">
+      <w:start w:val="1"/>
+      <w:numFmt w:val="decimal"/>
+      <w:lvlText w:val="%6."/>
+      <w:lvlJc w:val="left"/>
+      <w:pPr>
+        <w:tabs>
+          <w:tab w:val="num" w:pos="4320"/>
+        </w:tabs>
+        <w:ind w:left="4320" w:hanging="360"/>
+      </w:pPr>
+    </w:lvl>
+    <w:lvl w:ilvl="6" w:tplc="A61876FA" w:tentative="1">
+      <w:start w:val="1"/>
+      <w:numFmt w:val="decimal"/>
+      <w:lvlText w:val="%7."/>
+      <w:lvlJc w:val="left"/>
+      <w:pPr>
+        <w:tabs>
+          <w:tab w:val="num" w:pos="5040"/>
+        </w:tabs>
+        <w:ind w:left="5040" w:hanging="360"/>
+      </w:pPr>
+    </w:lvl>
+    <w:lvl w:ilvl="7" w:tplc="F22E8F34" w:tentative="1">
+      <w:start w:val="1"/>
+      <w:numFmt w:val="decimal"/>
+      <w:lvlText w:val="%8."/>
+      <w:lvlJc w:val="left"/>
+      <w:pPr>
+        <w:tabs>
+          <w:tab w:val="num" w:pos="5760"/>
+        </w:tabs>
+        <w:ind w:left="5760" w:hanging="360"/>
+      </w:pPr>
+    </w:lvl>
+    <w:lvl w:ilvl="8" w:tplc="4BCC35C4" w:tentative="1">
+      <w:start w:val="1"/>
+      <w:numFmt w:val="decimal"/>
+      <w:lvlText w:val="%9."/>
+      <w:lvlJc w:val="left"/>
+      <w:pPr>
+        <w:tabs>
+          <w:tab w:val="num" w:pos="6480"/>
+        </w:tabs>
+        <w:ind w:left="6480" w:hanging="360"/>
+      </w:pPr>
+    </w:lvl>
+  </w:abstractNum>
+  <w:abstractNum w:abstractNumId="14" w15:restartNumberingAfterBreak="0">
     <w:nsid w:val="19022068"/>
     <w:multiLevelType w:val="hybridMultilevel"/>
     <w:tmpl w:val="D7929976"/>
@@ -4298,7 +6460,147 @@
       </w:rPr>
     </w:lvl>
   </w:abstractNum>
-  <w:abstractNum w:abstractNumId="10" w15:restartNumberingAfterBreak="0">
+  <w:abstractNum w:abstractNumId="15" w15:restartNumberingAfterBreak="0">
+    <w:nsid w:val="199C29BA"/>
+    <w:multiLevelType w:val="hybridMultilevel"/>
+    <w:tmpl w:val="12B4074E"/>
+    <w:lvl w:ilvl="0" w:tplc="9BF8F1C2">
+      <w:start w:val="1"/>
+      <w:numFmt w:val="bullet"/>
+      <w:lvlText w:val="•"/>
+      <w:lvlJc w:val="left"/>
+      <w:pPr>
+        <w:tabs>
+          <w:tab w:val="num" w:pos="720"/>
+        </w:tabs>
+        <w:ind w:left="720" w:hanging="360"/>
+      </w:pPr>
+      <w:rPr>
+        <w:rFonts w:ascii="Arial" w:hAnsi="Arial" w:hint="default"/>
+      </w:rPr>
+    </w:lvl>
+    <w:lvl w:ilvl="1" w:tplc="25E62E12" w:tentative="1">
+      <w:start w:val="1"/>
+      <w:numFmt w:val="bullet"/>
+      <w:lvlText w:val="•"/>
+      <w:lvlJc w:val="left"/>
+      <w:pPr>
+        <w:tabs>
+          <w:tab w:val="num" w:pos="1440"/>
+        </w:tabs>
+        <w:ind w:left="1440" w:hanging="360"/>
+      </w:pPr>
+      <w:rPr>
+        <w:rFonts w:ascii="Arial" w:hAnsi="Arial" w:hint="default"/>
+      </w:rPr>
+    </w:lvl>
+    <w:lvl w:ilvl="2" w:tplc="B64E5FDC" w:tentative="1">
+      <w:start w:val="1"/>
+      <w:numFmt w:val="bullet"/>
+      <w:lvlText w:val="•"/>
+      <w:lvlJc w:val="left"/>
+      <w:pPr>
+        <w:tabs>
+          <w:tab w:val="num" w:pos="2160"/>
+        </w:tabs>
+        <w:ind w:left="2160" w:hanging="360"/>
+      </w:pPr>
+      <w:rPr>
+        <w:rFonts w:ascii="Arial" w:hAnsi="Arial" w:hint="default"/>
+      </w:rPr>
+    </w:lvl>
+    <w:lvl w:ilvl="3" w:tplc="E23A5A10" w:tentative="1">
+      <w:start w:val="1"/>
+      <w:numFmt w:val="bullet"/>
+      <w:lvlText w:val="•"/>
+      <w:lvlJc w:val="left"/>
+      <w:pPr>
+        <w:tabs>
+          <w:tab w:val="num" w:pos="2880"/>
+        </w:tabs>
+        <w:ind w:left="2880" w:hanging="360"/>
+      </w:pPr>
+      <w:rPr>
+        <w:rFonts w:ascii="Arial" w:hAnsi="Arial" w:hint="default"/>
+      </w:rPr>
+    </w:lvl>
+    <w:lvl w:ilvl="4" w:tplc="A7A4D244" w:tentative="1">
+      <w:start w:val="1"/>
+      <w:numFmt w:val="bullet"/>
+      <w:lvlText w:val="•"/>
+      <w:lvlJc w:val="left"/>
+      <w:pPr>
+        <w:tabs>
+          <w:tab w:val="num" w:pos="3600"/>
+        </w:tabs>
+        <w:ind w:left="3600" w:hanging="360"/>
+      </w:pPr>
+      <w:rPr>
+        <w:rFonts w:ascii="Arial" w:hAnsi="Arial" w:hint="default"/>
+      </w:rPr>
+    </w:lvl>
+    <w:lvl w:ilvl="5" w:tplc="F9C80F06" w:tentative="1">
+      <w:start w:val="1"/>
+      <w:numFmt w:val="bullet"/>
+      <w:lvlText w:val="•"/>
+      <w:lvlJc w:val="left"/>
+      <w:pPr>
+        <w:tabs>
+          <w:tab w:val="num" w:pos="4320"/>
+        </w:tabs>
+        <w:ind w:left="4320" w:hanging="360"/>
+      </w:pPr>
+      <w:rPr>
+        <w:rFonts w:ascii="Arial" w:hAnsi="Arial" w:hint="default"/>
+      </w:rPr>
+    </w:lvl>
+    <w:lvl w:ilvl="6" w:tplc="D6700750" w:tentative="1">
+      <w:start w:val="1"/>
+      <w:numFmt w:val="bullet"/>
+      <w:lvlText w:val="•"/>
+      <w:lvlJc w:val="left"/>
+      <w:pPr>
+        <w:tabs>
+          <w:tab w:val="num" w:pos="5040"/>
+        </w:tabs>
+        <w:ind w:left="5040" w:hanging="360"/>
+      </w:pPr>
+      <w:rPr>
+        <w:rFonts w:ascii="Arial" w:hAnsi="Arial" w:hint="default"/>
+      </w:rPr>
+    </w:lvl>
+    <w:lvl w:ilvl="7" w:tplc="E9F850A8" w:tentative="1">
+      <w:start w:val="1"/>
+      <w:numFmt w:val="bullet"/>
+      <w:lvlText w:val="•"/>
+      <w:lvlJc w:val="left"/>
+      <w:pPr>
+        <w:tabs>
+          <w:tab w:val="num" w:pos="5760"/>
+        </w:tabs>
+        <w:ind w:left="5760" w:hanging="360"/>
+      </w:pPr>
+      <w:rPr>
+        <w:rFonts w:ascii="Arial" w:hAnsi="Arial" w:hint="default"/>
+      </w:rPr>
+    </w:lvl>
+    <w:lvl w:ilvl="8" w:tplc="AD66A7DA" w:tentative="1">
+      <w:start w:val="1"/>
+      <w:numFmt w:val="bullet"/>
+      <w:lvlText w:val="•"/>
+      <w:lvlJc w:val="left"/>
+      <w:pPr>
+        <w:tabs>
+          <w:tab w:val="num" w:pos="6480"/>
+        </w:tabs>
+        <w:ind w:left="6480" w:hanging="360"/>
+      </w:pPr>
+      <w:rPr>
+        <w:rFonts w:ascii="Arial" w:hAnsi="Arial" w:hint="default"/>
+      </w:rPr>
+    </w:lvl>
+  </w:abstractNum>
+  <w:abstractNum w:abstractNumId="16" w15:restartNumberingAfterBreak="0">
     <w:nsid w:val="1A4F0AD2"/>
     <w:multiLevelType w:val="hybridMultilevel"/>
     <w:tmpl w:val="AE16137C"/>
@@ -4438,7 +6740,397 @@
       </w:rPr>
     </w:lvl>
   </w:abstractNum>
-  <w:abstractNum w:abstractNumId="11" w15:restartNumberingAfterBreak="0">
+  <w:abstractNum w:abstractNumId="17" w15:restartNumberingAfterBreak="0">
+    <w:nsid w:val="1EEA29A0"/>
+    <w:multiLevelType w:val="hybridMultilevel"/>
+    <w:tmpl w:val="1C901EF6"/>
+    <w:lvl w:ilvl="0" w:tplc="1674C00E">
+      <w:start w:val="1"/>
+      <w:numFmt w:val="bullet"/>
+      <w:lvlText w:val="•"/>
+      <w:lvlJc w:val="left"/>
+      <w:pPr>
+        <w:tabs>
+          <w:tab w:val="num" w:pos="720"/>
+        </w:tabs>
+        <w:ind w:left="720" w:hanging="360"/>
+      </w:pPr>
+      <w:rPr>
+        <w:rFonts w:ascii="Arial" w:hAnsi="Arial" w:hint="default"/>
+      </w:rPr>
+    </w:lvl>
+    <w:lvl w:ilvl="1" w:tplc="771AA320">
+      <w:start w:val="1"/>
+      <w:numFmt w:val="decimal"/>
+      <w:lvlText w:val="%2."/>
+      <w:lvlJc w:val="left"/>
+      <w:pPr>
+        <w:tabs>
+          <w:tab w:val="num" w:pos="1440"/>
+        </w:tabs>
+        <w:ind w:left="1440" w:hanging="360"/>
+      </w:pPr>
+    </w:lvl>
+    <w:lvl w:ilvl="2" w:tplc="9C90CF76" w:tentative="1">
+      <w:start w:val="1"/>
+      <w:numFmt w:val="bullet"/>
+      <w:lvlText w:val="•"/>
+      <w:lvlJc w:val="left"/>
+      <w:pPr>
+        <w:tabs>
+          <w:tab w:val="num" w:pos="2160"/>
+        </w:tabs>
+        <w:ind w:left="2160" w:hanging="360"/>
+      </w:pPr>
+      <w:rPr>
+        <w:rFonts w:ascii="Arial" w:hAnsi="Arial" w:hint="default"/>
+      </w:rPr>
+    </w:lvl>
+    <w:lvl w:ilvl="3" w:tplc="9D7C4482" w:tentative="1">
+      <w:start w:val="1"/>
+      <w:numFmt w:val="bullet"/>
+      <w:lvlText w:val="•"/>
+      <w:lvlJc w:val="left"/>
+      <w:pPr>
+        <w:tabs>
+          <w:tab w:val="num" w:pos="2880"/>
+        </w:tabs>
+        <w:ind w:left="2880" w:hanging="360"/>
+      </w:pPr>
+      <w:rPr>
+        <w:rFonts w:ascii="Arial" w:hAnsi="Arial" w:hint="default"/>
+      </w:rPr>
+    </w:lvl>
+    <w:lvl w:ilvl="4" w:tplc="C168247A" w:tentative="1">
+      <w:start w:val="1"/>
+      <w:numFmt w:val="bullet"/>
+      <w:lvlText w:val="•"/>
+      <w:lvlJc w:val="left"/>
+      <w:pPr>
+        <w:tabs>
+          <w:tab w:val="num" w:pos="3600"/>
+        </w:tabs>
+        <w:ind w:left="3600" w:hanging="360"/>
+      </w:pPr>
+      <w:rPr>
+        <w:rFonts w:ascii="Arial" w:hAnsi="Arial" w:hint="default"/>
+      </w:rPr>
+    </w:lvl>
+    <w:lvl w:ilvl="5" w:tplc="D10C6744" w:tentative="1">
+      <w:start w:val="1"/>
+      <w:numFmt w:val="bullet"/>
+      <w:lvlText w:val="•"/>
+      <w:lvlJc w:val="left"/>
+      <w:pPr>
+        <w:tabs>
+          <w:tab w:val="num" w:pos="4320"/>
+        </w:tabs>
+        <w:ind w:left="4320" w:hanging="360"/>
+      </w:pPr>
+      <w:rPr>
+        <w:rFonts w:ascii="Arial" w:hAnsi="Arial" w:hint="default"/>
+      </w:rPr>
+    </w:lvl>
+    <w:lvl w:ilvl="6" w:tplc="2EF6E68A" w:tentative="1">
+      <w:start w:val="1"/>
+      <w:numFmt w:val="bullet"/>
+      <w:lvlText w:val="•"/>
+      <w:lvlJc w:val="left"/>
+      <w:pPr>
+        <w:tabs>
+          <w:tab w:val="num" w:pos="5040"/>
+        </w:tabs>
+        <w:ind w:left="5040" w:hanging="360"/>
+      </w:pPr>
+      <w:rPr>
+        <w:rFonts w:ascii="Arial" w:hAnsi="Arial" w:hint="default"/>
+      </w:rPr>
+    </w:lvl>
+    <w:lvl w:ilvl="7" w:tplc="FD847138" w:tentative="1">
+      <w:start w:val="1"/>
+      <w:numFmt w:val="bullet"/>
+      <w:lvlText w:val="•"/>
+      <w:lvlJc w:val="left"/>
+      <w:pPr>
+        <w:tabs>
+          <w:tab w:val="num" w:pos="5760"/>
+        </w:tabs>
+        <w:ind w:left="5760" w:hanging="360"/>
+      </w:pPr>
+      <w:rPr>
+        <w:rFonts w:ascii="Arial" w:hAnsi="Arial" w:hint="default"/>
+      </w:rPr>
+    </w:lvl>
+    <w:lvl w:ilvl="8" w:tplc="E78457E0" w:tentative="1">
+      <w:start w:val="1"/>
+      <w:numFmt w:val="bullet"/>
+      <w:lvlText w:val="•"/>
+      <w:lvlJc w:val="left"/>
+      <w:pPr>
+        <w:tabs>
+          <w:tab w:val="num" w:pos="6480"/>
+        </w:tabs>
+        <w:ind w:left="6480" w:hanging="360"/>
+      </w:pPr>
+      <w:rPr>
+        <w:rFonts w:ascii="Arial" w:hAnsi="Arial" w:hint="default"/>
+      </w:rPr>
+    </w:lvl>
+  </w:abstractNum>
+  <w:abstractNum w:abstractNumId="18" w15:restartNumberingAfterBreak="0">
+    <w:nsid w:val="20644AD0"/>
+    <w:multiLevelType w:val="hybridMultilevel"/>
+    <w:tmpl w:val="7F08C5FA"/>
+    <w:lvl w:ilvl="0" w:tplc="AB1A88E8">
+      <w:start w:val="8"/>
+      <w:numFmt w:val="decimal"/>
+      <w:lvlText w:val="%1."/>
+      <w:lvlJc w:val="left"/>
+      <w:pPr>
+        <w:tabs>
+          <w:tab w:val="num" w:pos="720"/>
+        </w:tabs>
+        <w:ind w:left="720" w:hanging="360"/>
+      </w:pPr>
+    </w:lvl>
+    <w:lvl w:ilvl="1" w:tplc="D0E43580" w:tentative="1">
+      <w:start w:val="1"/>
+      <w:numFmt w:val="decimal"/>
+      <w:lvlText w:val="%2."/>
+      <w:lvlJc w:val="left"/>
+      <w:pPr>
+        <w:tabs>
+          <w:tab w:val="num" w:pos="1440"/>
+        </w:tabs>
+        <w:ind w:left="1440" w:hanging="360"/>
+      </w:pPr>
+    </w:lvl>
+    <w:lvl w:ilvl="2" w:tplc="F1AA908A" w:tentative="1">
+      <w:start w:val="1"/>
+      <w:numFmt w:val="decimal"/>
+      <w:lvlText w:val="%3."/>
+      <w:lvlJc w:val="left"/>
+      <w:pPr>
+        <w:tabs>
+          <w:tab w:val="num" w:pos="2160"/>
+        </w:tabs>
+        <w:ind w:left="2160" w:hanging="360"/>
+      </w:pPr>
+    </w:lvl>
+    <w:lvl w:ilvl="3" w:tplc="991C59F2" w:tentative="1">
+      <w:start w:val="1"/>
+      <w:numFmt w:val="decimal"/>
+      <w:lvlText w:val="%4."/>
+      <w:lvlJc w:val="left"/>
+      <w:pPr>
+        <w:tabs>
+          <w:tab w:val="num" w:pos="2880"/>
+        </w:tabs>
+        <w:ind w:left="2880" w:hanging="360"/>
+      </w:pPr>
+    </w:lvl>
+    <w:lvl w:ilvl="4" w:tplc="19F058FE" w:tentative="1">
+      <w:start w:val="1"/>
+      <w:numFmt w:val="decimal"/>
+      <w:lvlText w:val="%5."/>
+      <w:lvlJc w:val="left"/>
+      <w:pPr>
+        <w:tabs>
+          <w:tab w:val="num" w:pos="3600"/>
+        </w:tabs>
+        <w:ind w:left="3600" w:hanging="360"/>
+      </w:pPr>
+    </w:lvl>
+    <w:lvl w:ilvl="5" w:tplc="8F761EA6" w:tentative="1">
+      <w:start w:val="1"/>
+      <w:numFmt w:val="decimal"/>
+      <w:lvlText w:val="%6."/>
+      <w:lvlJc w:val="left"/>
+      <w:pPr>
+        <w:tabs>
+          <w:tab w:val="num" w:pos="4320"/>
+        </w:tabs>
+        <w:ind w:left="4320" w:hanging="360"/>
+      </w:pPr>
+    </w:lvl>
+    <w:lvl w:ilvl="6" w:tplc="42CAA196" w:tentative="1">
+      <w:start w:val="1"/>
+      <w:numFmt w:val="decimal"/>
+      <w:lvlText w:val="%7."/>
+      <w:lvlJc w:val="left"/>
+      <w:pPr>
+        <w:tabs>
+          <w:tab w:val="num" w:pos="5040"/>
+        </w:tabs>
+        <w:ind w:left="5040" w:hanging="360"/>
+      </w:pPr>
+    </w:lvl>
+    <w:lvl w:ilvl="7" w:tplc="71043ABA" w:tentative="1">
+      <w:start w:val="1"/>
+      <w:numFmt w:val="decimal"/>
+      <w:lvlText w:val="%8."/>
+      <w:lvlJc w:val="left"/>
+      <w:pPr>
+        <w:tabs>
+          <w:tab w:val="num" w:pos="5760"/>
+        </w:tabs>
+        <w:ind w:left="5760" w:hanging="360"/>
+      </w:pPr>
+    </w:lvl>
+    <w:lvl w:ilvl="8" w:tplc="59E872B0" w:tentative="1">
+      <w:start w:val="1"/>
+      <w:numFmt w:val="decimal"/>
+      <w:lvlText w:val="%9."/>
+      <w:lvlJc w:val="left"/>
+      <w:pPr>
+        <w:tabs>
+          <w:tab w:val="num" w:pos="6480"/>
+        </w:tabs>
+        <w:ind w:left="6480" w:hanging="360"/>
+      </w:pPr>
+    </w:lvl>
+  </w:abstractNum>
+  <w:abstractNum w:abstractNumId="19" w15:restartNumberingAfterBreak="0">
+    <w:nsid w:val="2137046B"/>
+    <w:multiLevelType w:val="hybridMultilevel"/>
+    <w:tmpl w:val="44443E04"/>
+    <w:lvl w:ilvl="0" w:tplc="B1266DCA">
+      <w:start w:val="1"/>
+      <w:numFmt w:val="bullet"/>
+      <w:lvlText w:val="•"/>
+      <w:lvlJc w:val="left"/>
+      <w:pPr>
+        <w:tabs>
+          <w:tab w:val="num" w:pos="720"/>
+        </w:tabs>
+        <w:ind w:left="720" w:hanging="360"/>
+      </w:pPr>
+      <w:rPr>
+        <w:rFonts w:ascii="Arial" w:hAnsi="Arial" w:hint="default"/>
+      </w:rPr>
+    </w:lvl>
+    <w:lvl w:ilvl="1" w:tplc="45843852" w:tentative="1">
+      <w:start w:val="1"/>
+      <w:numFmt w:val="bullet"/>
+      <w:lvlText w:val="•"/>
+      <w:lvlJc w:val="left"/>
+      <w:pPr>
+        <w:tabs>
+          <w:tab w:val="num" w:pos="1440"/>
+        </w:tabs>
+        <w:ind w:left="1440" w:hanging="360"/>
+      </w:pPr>
+      <w:rPr>
+        <w:rFonts w:ascii="Arial" w:hAnsi="Arial" w:hint="default"/>
+      </w:rPr>
+    </w:lvl>
+    <w:lvl w:ilvl="2" w:tplc="21C291D2" w:tentative="1">
+      <w:start w:val="1"/>
+      <w:numFmt w:val="bullet"/>
+      <w:lvlText w:val="•"/>
+      <w:lvlJc w:val="left"/>
+      <w:pPr>
+        <w:tabs>
+          <w:tab w:val="num" w:pos="2160"/>
+        </w:tabs>
+        <w:ind w:left="2160" w:hanging="360"/>
+      </w:pPr>
+      <w:rPr>
+        <w:rFonts w:ascii="Arial" w:hAnsi="Arial" w:hint="default"/>
+      </w:rPr>
+    </w:lvl>
+    <w:lvl w:ilvl="3" w:tplc="A71A3396" w:tentative="1">
+      <w:start w:val="1"/>
+      <w:numFmt w:val="bullet"/>
+      <w:lvlText w:val="•"/>
+      <w:lvlJc w:val="left"/>
+      <w:pPr>
+        <w:tabs>
+          <w:tab w:val="num" w:pos="2880"/>
+        </w:tabs>
+        <w:ind w:left="2880" w:hanging="360"/>
+      </w:pPr>
+      <w:rPr>
+        <w:rFonts w:ascii="Arial" w:hAnsi="Arial" w:hint="default"/>
+      </w:rPr>
+    </w:lvl>
+    <w:lvl w:ilvl="4" w:tplc="6A8E4C62" w:tentative="1">
+      <w:start w:val="1"/>
+      <w:numFmt w:val="bullet"/>
+      <w:lvlText w:val="•"/>
+      <w:lvlJc w:val="left"/>
+      <w:pPr>
+        <w:tabs>
+          <w:tab w:val="num" w:pos="3600"/>
+        </w:tabs>
+        <w:ind w:left="3600" w:hanging="360"/>
+      </w:pPr>
+      <w:rPr>
+        <w:rFonts w:ascii="Arial" w:hAnsi="Arial" w:hint="default"/>
+      </w:rPr>
+    </w:lvl>
+    <w:lvl w:ilvl="5" w:tplc="D5B40D52" w:tentative="1">
+      <w:start w:val="1"/>
+      <w:numFmt w:val="bullet"/>
+      <w:lvlText w:val="•"/>
+      <w:lvlJc w:val="left"/>
+      <w:pPr>
+        <w:tabs>
+          <w:tab w:val="num" w:pos="4320"/>
+        </w:tabs>
+        <w:ind w:left="4320" w:hanging="360"/>
+      </w:pPr>
+      <w:rPr>
+        <w:rFonts w:ascii="Arial" w:hAnsi="Arial" w:hint="default"/>
+      </w:rPr>
+    </w:lvl>
+    <w:lvl w:ilvl="6" w:tplc="61682F20" w:tentative="1">
+      <w:start w:val="1"/>
+      <w:numFmt w:val="bullet"/>
+      <w:lvlText w:val="•"/>
+      <w:lvlJc w:val="left"/>
+      <w:pPr>
+        <w:tabs>
+          <w:tab w:val="num" w:pos="5040"/>
+        </w:tabs>
+        <w:ind w:left="5040" w:hanging="360"/>
+      </w:pPr>
+      <w:rPr>
+        <w:rFonts w:ascii="Arial" w:hAnsi="Arial" w:hint="default"/>
+      </w:rPr>
+    </w:lvl>
+    <w:lvl w:ilvl="7" w:tplc="60BC917C" w:tentative="1">
+      <w:start w:val="1"/>
+      <w:numFmt w:val="bullet"/>
+      <w:lvlText w:val="•"/>
+      <w:lvlJc w:val="left"/>
+      <w:pPr>
+        <w:tabs>
+          <w:tab w:val="num" w:pos="5760"/>
+        </w:tabs>
+        <w:ind w:left="5760" w:hanging="360"/>
+      </w:pPr>
+      <w:rPr>
+        <w:rFonts w:ascii="Arial" w:hAnsi="Arial" w:hint="default"/>
+      </w:rPr>
+    </w:lvl>
+    <w:lvl w:ilvl="8" w:tplc="A81E02AC" w:tentative="1">
+      <w:start w:val="1"/>
+      <w:numFmt w:val="bullet"/>
+      <w:lvlText w:val="•"/>
+      <w:lvlJc w:val="left"/>
+      <w:pPr>
+        <w:tabs>
+          <w:tab w:val="num" w:pos="6480"/>
+        </w:tabs>
+        <w:ind w:left="6480" w:hanging="360"/>
+      </w:pPr>
+      <w:rPr>
+        <w:rFonts w:ascii="Arial" w:hAnsi="Arial" w:hint="default"/>
+      </w:rPr>
+    </w:lvl>
+  </w:abstractNum>
+  <w:abstractNum w:abstractNumId="20" w15:restartNumberingAfterBreak="0">
     <w:nsid w:val="2170747A"/>
     <w:multiLevelType w:val="hybridMultilevel"/>
     <w:tmpl w:val="6AE68C82"/>
@@ -4578,7 +7270,7 @@
       </w:rPr>
     </w:lvl>
   </w:abstractNum>
-  <w:abstractNum w:abstractNumId="12" w15:restartNumberingAfterBreak="0">
+  <w:abstractNum w:abstractNumId="21" w15:restartNumberingAfterBreak="0">
     <w:nsid w:val="234E29AA"/>
     <w:multiLevelType w:val="hybridMultilevel"/>
     <w:tmpl w:val="24EE375A"/>
@@ -4718,7 +7410,7 @@
       </w:rPr>
     </w:lvl>
   </w:abstractNum>
-  <w:abstractNum w:abstractNumId="13" w15:restartNumberingAfterBreak="0">
+  <w:abstractNum w:abstractNumId="22" w15:restartNumberingAfterBreak="0">
     <w:nsid w:val="25F61AAF"/>
     <w:multiLevelType w:val="hybridMultilevel"/>
     <w:tmpl w:val="9F6A1168"/>
@@ -4857,7 +7549,7 @@
       </w:rPr>
     </w:lvl>
   </w:abstractNum>
-  <w:abstractNum w:abstractNumId="14" w15:restartNumberingAfterBreak="0">
+  <w:abstractNum w:abstractNumId="23" w15:restartNumberingAfterBreak="0">
     <w:nsid w:val="289755DD"/>
     <w:multiLevelType w:val="hybridMultilevel"/>
     <w:tmpl w:val="90F0C150"/>
@@ -4970,7 +7662,122 @@
       </w:pPr>
     </w:lvl>
   </w:abstractNum>
-  <w:abstractNum w:abstractNumId="15" w15:restartNumberingAfterBreak="0">
+  <w:abstractNum w:abstractNumId="24" w15:restartNumberingAfterBreak="0">
+    <w:nsid w:val="28A46585"/>
+    <w:multiLevelType w:val="hybridMultilevel"/>
+    <w:tmpl w:val="D3F853BC"/>
+    <w:lvl w:ilvl="0" w:tplc="B060EB8A">
+      <w:start w:val="3"/>
+      <w:numFmt w:val="decimal"/>
+      <w:lvlText w:val="%1."/>
+      <w:lvlJc w:val="left"/>
+      <w:pPr>
+        <w:tabs>
+          <w:tab w:val="num" w:pos="720"/>
+        </w:tabs>
+        <w:ind w:left="720" w:hanging="360"/>
+      </w:pPr>
+    </w:lvl>
+    <w:lvl w:ilvl="1" w:tplc="C23052B2">
+      <w:numFmt w:val="bullet"/>
+      <w:lvlText w:val="•"/>
+      <w:lvlJc w:val="left"/>
+      <w:pPr>
+        <w:tabs>
+          <w:tab w:val="num" w:pos="1440"/>
+        </w:tabs>
+        <w:ind w:left="1440" w:hanging="360"/>
+      </w:pPr>
+      <w:rPr>
+        <w:rFonts w:ascii="Arial" w:hAnsi="Arial" w:hint="default"/>
+      </w:rPr>
+    </w:lvl>
+    <w:lvl w:ilvl="2" w:tplc="DE24C282" w:tentative="1">
+      <w:start w:val="1"/>
+      <w:numFmt w:val="decimal"/>
+      <w:lvlText w:val="%3."/>
+      <w:lvlJc w:val="left"/>
+      <w:pPr>
+        <w:tabs>
+          <w:tab w:val="num" w:pos="2160"/>
+        </w:tabs>
+        <w:ind w:left="2160" w:hanging="360"/>
+      </w:pPr>
+    </w:lvl>
+    <w:lvl w:ilvl="3" w:tplc="A1524FEC" w:tentative="1">
+      <w:start w:val="1"/>
+      <w:numFmt w:val="decimal"/>
+      <w:lvlText w:val="%4."/>
+      <w:lvlJc w:val="left"/>
+      <w:pPr>
+        <w:tabs>
+          <w:tab w:val="num" w:pos="2880"/>
+        </w:tabs>
+        <w:ind w:left="2880" w:hanging="360"/>
+      </w:pPr>
+    </w:lvl>
+    <w:lvl w:ilvl="4" w:tplc="8344375C" w:tentative="1">
+      <w:start w:val="1"/>
+      <w:numFmt w:val="decimal"/>
+      <w:lvlText w:val="%5."/>
+      <w:lvlJc w:val="left"/>
+      <w:pPr>
+        <w:tabs>
+          <w:tab w:val="num" w:pos="3600"/>
+        </w:tabs>
+        <w:ind w:left="3600" w:hanging="360"/>
+      </w:pPr>
+    </w:lvl>
+    <w:lvl w:ilvl="5" w:tplc="0D446584" w:tentative="1">
+      <w:start w:val="1"/>
+      <w:numFmt w:val="decimal"/>
+      <w:lvlText w:val="%6."/>
+      <w:lvlJc w:val="left"/>
+      <w:pPr>
+        <w:tabs>
+          <w:tab w:val="num" w:pos="4320"/>
+        </w:tabs>
+        <w:ind w:left="4320" w:hanging="360"/>
+      </w:pPr>
+    </w:lvl>
+    <w:lvl w:ilvl="6" w:tplc="DF86B4AC" w:tentative="1">
+      <w:start w:val="1"/>
+      <w:numFmt w:val="decimal"/>
+      <w:lvlText w:val="%7."/>
+      <w:lvlJc w:val="left"/>
+      <w:pPr>
+        <w:tabs>
+          <w:tab w:val="num" w:pos="5040"/>
+        </w:tabs>
+        <w:ind w:left="5040" w:hanging="360"/>
+      </w:pPr>
+    </w:lvl>
+    <w:lvl w:ilvl="7" w:tplc="BE6EF30E" w:tentative="1">
+      <w:start w:val="1"/>
+      <w:numFmt w:val="decimal"/>
+      <w:lvlText w:val="%8."/>
+      <w:lvlJc w:val="left"/>
+      <w:pPr>
+        <w:tabs>
+          <w:tab w:val="num" w:pos="5760"/>
+        </w:tabs>
+        <w:ind w:left="5760" w:hanging="360"/>
+      </w:pPr>
+    </w:lvl>
+    <w:lvl w:ilvl="8" w:tplc="ECDEC0A0" w:tentative="1">
+      <w:start w:val="1"/>
+      <w:numFmt w:val="decimal"/>
+      <w:lvlText w:val="%9."/>
+      <w:lvlJc w:val="left"/>
+      <w:pPr>
+        <w:tabs>
+          <w:tab w:val="num" w:pos="6480"/>
+        </w:tabs>
+        <w:ind w:left="6480" w:hanging="360"/>
+      </w:pPr>
+    </w:lvl>
+  </w:abstractNum>
+  <w:abstractNum w:abstractNumId="25" w15:restartNumberingAfterBreak="0">
     <w:nsid w:val="29432D69"/>
     <w:multiLevelType w:val="hybridMultilevel"/>
     <w:tmpl w:val="8FA05358"/>
@@ -5110,7 +7917,7 @@
       </w:rPr>
     </w:lvl>
   </w:abstractNum>
-  <w:abstractNum w:abstractNumId="16" w15:restartNumberingAfterBreak="0">
+  <w:abstractNum w:abstractNumId="26" w15:restartNumberingAfterBreak="0">
     <w:nsid w:val="296E2BDC"/>
     <w:multiLevelType w:val="hybridMultilevel"/>
     <w:tmpl w:val="C9488146"/>
@@ -5250,7 +8057,7 @@
       </w:rPr>
     </w:lvl>
   </w:abstractNum>
-  <w:abstractNum w:abstractNumId="17" w15:restartNumberingAfterBreak="0">
+  <w:abstractNum w:abstractNumId="27" w15:restartNumberingAfterBreak="0">
     <w:nsid w:val="2C533256"/>
     <w:multiLevelType w:val="hybridMultilevel"/>
     <w:tmpl w:val="74DCA6E8"/>
@@ -5390,7 +8197,7 @@
       </w:rPr>
     </w:lvl>
   </w:abstractNum>
-  <w:abstractNum w:abstractNumId="18" w15:restartNumberingAfterBreak="0">
+  <w:abstractNum w:abstractNumId="28" w15:restartNumberingAfterBreak="0">
     <w:nsid w:val="2C597B51"/>
     <w:multiLevelType w:val="hybridMultilevel"/>
     <w:tmpl w:val="24F8BCE0"/>
@@ -5503,7 +8310,7 @@
       </w:pPr>
     </w:lvl>
   </w:abstractNum>
-  <w:abstractNum w:abstractNumId="19" w15:restartNumberingAfterBreak="0">
+  <w:abstractNum w:abstractNumId="29" w15:restartNumberingAfterBreak="0">
     <w:nsid w:val="2E356E4A"/>
     <w:multiLevelType w:val="hybridMultilevel"/>
     <w:tmpl w:val="970A054C"/>
@@ -5643,7 +8450,7 @@
       </w:rPr>
     </w:lvl>
   </w:abstractNum>
-  <w:abstractNum w:abstractNumId="20" w15:restartNumberingAfterBreak="0">
+  <w:abstractNum w:abstractNumId="30" w15:restartNumberingAfterBreak="0">
     <w:nsid w:val="31F429FF"/>
     <w:multiLevelType w:val="hybridMultilevel"/>
     <w:tmpl w:val="9CD2A99A"/>
@@ -5783,7 +8590,147 @@
       </w:rPr>
     </w:lvl>
   </w:abstractNum>
-  <w:abstractNum w:abstractNumId="21" w15:restartNumberingAfterBreak="0">
+  <w:abstractNum w:abstractNumId="31" w15:restartNumberingAfterBreak="0">
+    <w:nsid w:val="333F361F"/>
+    <w:multiLevelType w:val="hybridMultilevel"/>
+    <w:tmpl w:val="0906AC68"/>
+    <w:lvl w:ilvl="0" w:tplc="C7941DAA">
+      <w:start w:val="1"/>
+      <w:numFmt w:val="bullet"/>
+      <w:lvlText w:val="•"/>
+      <w:lvlJc w:val="left"/>
+      <w:pPr>
+        <w:tabs>
+          <w:tab w:val="num" w:pos="720"/>
+        </w:tabs>
+        <w:ind w:left="720" w:hanging="360"/>
+      </w:pPr>
+      <w:rPr>
+        <w:rFonts w:ascii="Arial" w:hAnsi="Arial" w:hint="default"/>
+      </w:rPr>
+    </w:lvl>
+    <w:lvl w:ilvl="1" w:tplc="70A026A2" w:tentative="1">
+      <w:start w:val="1"/>
+      <w:numFmt w:val="bullet"/>
+      <w:lvlText w:val="•"/>
+      <w:lvlJc w:val="left"/>
+      <w:pPr>
+        <w:tabs>
+          <w:tab w:val="num" w:pos="1440"/>
+        </w:tabs>
+        <w:ind w:left="1440" w:hanging="360"/>
+      </w:pPr>
+      <w:rPr>
+        <w:rFonts w:ascii="Arial" w:hAnsi="Arial" w:hint="default"/>
+      </w:rPr>
+    </w:lvl>
+    <w:lvl w:ilvl="2" w:tplc="7ADA9276" w:tentative="1">
+      <w:start w:val="1"/>
+      <w:numFmt w:val="bullet"/>
+      <w:lvlText w:val="•"/>
+      <w:lvlJc w:val="left"/>
+      <w:pPr>
+        <w:tabs>
+          <w:tab w:val="num" w:pos="2160"/>
+        </w:tabs>
+        <w:ind w:left="2160" w:hanging="360"/>
+      </w:pPr>
+      <w:rPr>
+        <w:rFonts w:ascii="Arial" w:hAnsi="Arial" w:hint="default"/>
+      </w:rPr>
+    </w:lvl>
+    <w:lvl w:ilvl="3" w:tplc="339C5E94" w:tentative="1">
+      <w:start w:val="1"/>
+      <w:numFmt w:val="bullet"/>
+      <w:lvlText w:val="•"/>
+      <w:lvlJc w:val="left"/>
+      <w:pPr>
+        <w:tabs>
+          <w:tab w:val="num" w:pos="2880"/>
+        </w:tabs>
+        <w:ind w:left="2880" w:hanging="360"/>
+      </w:pPr>
+      <w:rPr>
+        <w:rFonts w:ascii="Arial" w:hAnsi="Arial" w:hint="default"/>
+      </w:rPr>
+    </w:lvl>
+    <w:lvl w:ilvl="4" w:tplc="C804C116" w:tentative="1">
+      <w:start w:val="1"/>
+      <w:numFmt w:val="bullet"/>
+      <w:lvlText w:val="•"/>
+      <w:lvlJc w:val="left"/>
+      <w:pPr>
+        <w:tabs>
+          <w:tab w:val="num" w:pos="3600"/>
+        </w:tabs>
+        <w:ind w:left="3600" w:hanging="360"/>
+      </w:pPr>
+      <w:rPr>
+        <w:rFonts w:ascii="Arial" w:hAnsi="Arial" w:hint="default"/>
+      </w:rPr>
+    </w:lvl>
+    <w:lvl w:ilvl="5" w:tplc="1EE6AA46" w:tentative="1">
+      <w:start w:val="1"/>
+      <w:numFmt w:val="bullet"/>
+      <w:lvlText w:val="•"/>
+      <w:lvlJc w:val="left"/>
+      <w:pPr>
+        <w:tabs>
+          <w:tab w:val="num" w:pos="4320"/>
+        </w:tabs>
+        <w:ind w:left="4320" w:hanging="360"/>
+      </w:pPr>
+      <w:rPr>
+        <w:rFonts w:ascii="Arial" w:hAnsi="Arial" w:hint="default"/>
+      </w:rPr>
+    </w:lvl>
+    <w:lvl w:ilvl="6" w:tplc="D9005756" w:tentative="1">
+      <w:start w:val="1"/>
+      <w:numFmt w:val="bullet"/>
+      <w:lvlText w:val="•"/>
+      <w:lvlJc w:val="left"/>
+      <w:pPr>
+        <w:tabs>
+          <w:tab w:val="num" w:pos="5040"/>
+        </w:tabs>
+        <w:ind w:left="5040" w:hanging="360"/>
+      </w:pPr>
+      <w:rPr>
+        <w:rFonts w:ascii="Arial" w:hAnsi="Arial" w:hint="default"/>
+      </w:rPr>
+    </w:lvl>
+    <w:lvl w:ilvl="7" w:tplc="03041CBE" w:tentative="1">
+      <w:start w:val="1"/>
+      <w:numFmt w:val="bullet"/>
+      <w:lvlText w:val="•"/>
+      <w:lvlJc w:val="left"/>
+      <w:pPr>
+        <w:tabs>
+          <w:tab w:val="num" w:pos="5760"/>
+        </w:tabs>
+        <w:ind w:left="5760" w:hanging="360"/>
+      </w:pPr>
+      <w:rPr>
+        <w:rFonts w:ascii="Arial" w:hAnsi="Arial" w:hint="default"/>
+      </w:rPr>
+    </w:lvl>
+    <w:lvl w:ilvl="8" w:tplc="0AC46A22" w:tentative="1">
+      <w:start w:val="1"/>
+      <w:numFmt w:val="bullet"/>
+      <w:lvlText w:val="•"/>
+      <w:lvlJc w:val="left"/>
+      <w:pPr>
+        <w:tabs>
+          <w:tab w:val="num" w:pos="6480"/>
+        </w:tabs>
+        <w:ind w:left="6480" w:hanging="360"/>
+      </w:pPr>
+      <w:rPr>
+        <w:rFonts w:ascii="Arial" w:hAnsi="Arial" w:hint="default"/>
+      </w:rPr>
+    </w:lvl>
+  </w:abstractNum>
+  <w:abstractNum w:abstractNumId="32" w15:restartNumberingAfterBreak="0">
     <w:nsid w:val="350F4ECA"/>
     <w:multiLevelType w:val="hybridMultilevel"/>
     <w:tmpl w:val="A4E44DD8"/>
@@ -5923,7 +8870,7 @@
       </w:rPr>
     </w:lvl>
   </w:abstractNum>
-  <w:abstractNum w:abstractNumId="22" w15:restartNumberingAfterBreak="0">
+  <w:abstractNum w:abstractNumId="33" w15:restartNumberingAfterBreak="0">
     <w:nsid w:val="35B9334F"/>
     <w:multiLevelType w:val="hybridMultilevel"/>
     <w:tmpl w:val="3620EB72"/>
@@ -6063,7 +9010,7 @@
       </w:rPr>
     </w:lvl>
   </w:abstractNum>
-  <w:abstractNum w:abstractNumId="23" w15:restartNumberingAfterBreak="0">
+  <w:abstractNum w:abstractNumId="34" w15:restartNumberingAfterBreak="0">
     <w:nsid w:val="36104B19"/>
     <w:multiLevelType w:val="hybridMultilevel"/>
     <w:tmpl w:val="9C26EECE"/>
@@ -6176,7 +9123,7 @@
       </w:pPr>
     </w:lvl>
   </w:abstractNum>
-  <w:abstractNum w:abstractNumId="24" w15:restartNumberingAfterBreak="0">
+  <w:abstractNum w:abstractNumId="35" w15:restartNumberingAfterBreak="0">
     <w:nsid w:val="36AF2722"/>
     <w:multiLevelType w:val="hybridMultilevel"/>
     <w:tmpl w:val="19F2CD6C"/>
@@ -6316,7 +9263,147 @@
       </w:rPr>
     </w:lvl>
   </w:abstractNum>
-  <w:abstractNum w:abstractNumId="25" w15:restartNumberingAfterBreak="0">
+  <w:abstractNum w:abstractNumId="36" w15:restartNumberingAfterBreak="0">
+    <w:nsid w:val="38AF408E"/>
+    <w:multiLevelType w:val="hybridMultilevel"/>
+    <w:tmpl w:val="6D8C1136"/>
+    <w:lvl w:ilvl="0" w:tplc="97CE338A">
+      <w:start w:val="1"/>
+      <w:numFmt w:val="bullet"/>
+      <w:lvlText w:val="•"/>
+      <w:lvlJc w:val="left"/>
+      <w:pPr>
+        <w:tabs>
+          <w:tab w:val="num" w:pos="720"/>
+        </w:tabs>
+        <w:ind w:left="720" w:hanging="360"/>
+      </w:pPr>
+      <w:rPr>
+        <w:rFonts w:ascii="Arial" w:hAnsi="Arial" w:hint="default"/>
+      </w:rPr>
+    </w:lvl>
+    <w:lvl w:ilvl="1" w:tplc="AB682E86" w:tentative="1">
+      <w:start w:val="1"/>
+      <w:numFmt w:val="bullet"/>
+      <w:lvlText w:val="•"/>
+      <w:lvlJc w:val="left"/>
+      <w:pPr>
+        <w:tabs>
+          <w:tab w:val="num" w:pos="1440"/>
+        </w:tabs>
+        <w:ind w:left="1440" w:hanging="360"/>
+      </w:pPr>
+      <w:rPr>
+        <w:rFonts w:ascii="Arial" w:hAnsi="Arial" w:hint="default"/>
+      </w:rPr>
+    </w:lvl>
+    <w:lvl w:ilvl="2" w:tplc="584A6990" w:tentative="1">
+      <w:start w:val="1"/>
+      <w:numFmt w:val="bullet"/>
+      <w:lvlText w:val="•"/>
+      <w:lvlJc w:val="left"/>
+      <w:pPr>
+        <w:tabs>
+          <w:tab w:val="num" w:pos="2160"/>
+        </w:tabs>
+        <w:ind w:left="2160" w:hanging="360"/>
+      </w:pPr>
+      <w:rPr>
+        <w:rFonts w:ascii="Arial" w:hAnsi="Arial" w:hint="default"/>
+      </w:rPr>
+    </w:lvl>
+    <w:lvl w:ilvl="3" w:tplc="3F4E12BE" w:tentative="1">
+      <w:start w:val="1"/>
+      <w:numFmt w:val="bullet"/>
+      <w:lvlText w:val="•"/>
+      <w:lvlJc w:val="left"/>
+      <w:pPr>
+        <w:tabs>
+          <w:tab w:val="num" w:pos="2880"/>
+        </w:tabs>
+        <w:ind w:left="2880" w:hanging="360"/>
+      </w:pPr>
+      <w:rPr>
+        <w:rFonts w:ascii="Arial" w:hAnsi="Arial" w:hint="default"/>
+      </w:rPr>
+    </w:lvl>
+    <w:lvl w:ilvl="4" w:tplc="7750CA34" w:tentative="1">
+      <w:start w:val="1"/>
+      <w:numFmt w:val="bullet"/>
+      <w:lvlText w:val="•"/>
+      <w:lvlJc w:val="left"/>
+      <w:pPr>
+        <w:tabs>
+          <w:tab w:val="num" w:pos="3600"/>
+        </w:tabs>
+        <w:ind w:left="3600" w:hanging="360"/>
+      </w:pPr>
+      <w:rPr>
+        <w:rFonts w:ascii="Arial" w:hAnsi="Arial" w:hint="default"/>
+      </w:rPr>
+    </w:lvl>
+    <w:lvl w:ilvl="5" w:tplc="C2780CAE" w:tentative="1">
+      <w:start w:val="1"/>
+      <w:numFmt w:val="bullet"/>
+      <w:lvlText w:val="•"/>
+      <w:lvlJc w:val="left"/>
+      <w:pPr>
+        <w:tabs>
+          <w:tab w:val="num" w:pos="4320"/>
+        </w:tabs>
+        <w:ind w:left="4320" w:hanging="360"/>
+      </w:pPr>
+      <w:rPr>
+        <w:rFonts w:ascii="Arial" w:hAnsi="Arial" w:hint="default"/>
+      </w:rPr>
+    </w:lvl>
+    <w:lvl w:ilvl="6" w:tplc="C554A1A4" w:tentative="1">
+      <w:start w:val="1"/>
+      <w:numFmt w:val="bullet"/>
+      <w:lvlText w:val="•"/>
+      <w:lvlJc w:val="left"/>
+      <w:pPr>
+        <w:tabs>
+          <w:tab w:val="num" w:pos="5040"/>
+        </w:tabs>
+        <w:ind w:left="5040" w:hanging="360"/>
+      </w:pPr>
+      <w:rPr>
+        <w:rFonts w:ascii="Arial" w:hAnsi="Arial" w:hint="default"/>
+      </w:rPr>
+    </w:lvl>
+    <w:lvl w:ilvl="7" w:tplc="9970CE14" w:tentative="1">
+      <w:start w:val="1"/>
+      <w:numFmt w:val="bullet"/>
+      <w:lvlText w:val="•"/>
+      <w:lvlJc w:val="left"/>
+      <w:pPr>
+        <w:tabs>
+          <w:tab w:val="num" w:pos="5760"/>
+        </w:tabs>
+        <w:ind w:left="5760" w:hanging="360"/>
+      </w:pPr>
+      <w:rPr>
+        <w:rFonts w:ascii="Arial" w:hAnsi="Arial" w:hint="default"/>
+      </w:rPr>
+    </w:lvl>
+    <w:lvl w:ilvl="8" w:tplc="8E68AFAA" w:tentative="1">
+      <w:start w:val="1"/>
+      <w:numFmt w:val="bullet"/>
+      <w:lvlText w:val="•"/>
+      <w:lvlJc w:val="left"/>
+      <w:pPr>
+        <w:tabs>
+          <w:tab w:val="num" w:pos="6480"/>
+        </w:tabs>
+        <w:ind w:left="6480" w:hanging="360"/>
+      </w:pPr>
+      <w:rPr>
+        <w:rFonts w:ascii="Arial" w:hAnsi="Arial" w:hint="default"/>
+      </w:rPr>
+    </w:lvl>
+  </w:abstractNum>
+  <w:abstractNum w:abstractNumId="37" w15:restartNumberingAfterBreak="0">
     <w:nsid w:val="39037161"/>
     <w:multiLevelType w:val="hybridMultilevel"/>
     <w:tmpl w:val="B378808A"/>
@@ -6456,7 +9543,7 @@
       </w:rPr>
     </w:lvl>
   </w:abstractNum>
-  <w:abstractNum w:abstractNumId="26" w15:restartNumberingAfterBreak="0">
+  <w:abstractNum w:abstractNumId="38" w15:restartNumberingAfterBreak="0">
     <w:nsid w:val="3B822A63"/>
     <w:multiLevelType w:val="hybridMultilevel"/>
     <w:tmpl w:val="B85C1EE4"/>
@@ -6596,7 +9683,147 @@
       </w:rPr>
     </w:lvl>
   </w:abstractNum>
-  <w:abstractNum w:abstractNumId="27" w15:restartNumberingAfterBreak="0">
+  <w:abstractNum w:abstractNumId="39" w15:restartNumberingAfterBreak="0">
+    <w:nsid w:val="3D3E351D"/>
+    <w:multiLevelType w:val="hybridMultilevel"/>
+    <w:tmpl w:val="C5B2F8FC"/>
+    <w:lvl w:ilvl="0" w:tplc="907E9E84">
+      <w:start w:val="1"/>
+      <w:numFmt w:val="bullet"/>
+      <w:lvlText w:val="•"/>
+      <w:lvlJc w:val="left"/>
+      <w:pPr>
+        <w:tabs>
+          <w:tab w:val="num" w:pos="720"/>
+        </w:tabs>
+        <w:ind w:left="720" w:hanging="360"/>
+      </w:pPr>
+      <w:rPr>
+        <w:rFonts w:ascii="Arial" w:hAnsi="Arial" w:hint="default"/>
+      </w:rPr>
+    </w:lvl>
+    <w:lvl w:ilvl="1" w:tplc="A71AFF90" w:tentative="1">
+      <w:start w:val="1"/>
+      <w:numFmt w:val="bullet"/>
+      <w:lvlText w:val="•"/>
+      <w:lvlJc w:val="left"/>
+      <w:pPr>
+        <w:tabs>
+          <w:tab w:val="num" w:pos="1440"/>
+        </w:tabs>
+        <w:ind w:left="1440" w:hanging="360"/>
+      </w:pPr>
+      <w:rPr>
+        <w:rFonts w:ascii="Arial" w:hAnsi="Arial" w:hint="default"/>
+      </w:rPr>
+    </w:lvl>
+    <w:lvl w:ilvl="2" w:tplc="F0DA7844" w:tentative="1">
+      <w:start w:val="1"/>
+      <w:numFmt w:val="bullet"/>
+      <w:lvlText w:val="•"/>
+      <w:lvlJc w:val="left"/>
+      <w:pPr>
+        <w:tabs>
+          <w:tab w:val="num" w:pos="2160"/>
+        </w:tabs>
+        <w:ind w:left="2160" w:hanging="360"/>
+      </w:pPr>
+      <w:rPr>
+        <w:rFonts w:ascii="Arial" w:hAnsi="Arial" w:hint="default"/>
+      </w:rPr>
+    </w:lvl>
+    <w:lvl w:ilvl="3" w:tplc="3A66E9B2" w:tentative="1">
+      <w:start w:val="1"/>
+      <w:numFmt w:val="bullet"/>
+      <w:lvlText w:val="•"/>
+      <w:lvlJc w:val="left"/>
+      <w:pPr>
+        <w:tabs>
+          <w:tab w:val="num" w:pos="2880"/>
+        </w:tabs>
+        <w:ind w:left="2880" w:hanging="360"/>
+      </w:pPr>
+      <w:rPr>
+        <w:rFonts w:ascii="Arial" w:hAnsi="Arial" w:hint="default"/>
+      </w:rPr>
+    </w:lvl>
+    <w:lvl w:ilvl="4" w:tplc="0C64B894" w:tentative="1">
+      <w:start w:val="1"/>
+      <w:numFmt w:val="bullet"/>
+      <w:lvlText w:val="•"/>
+      <w:lvlJc w:val="left"/>
+      <w:pPr>
+        <w:tabs>
+          <w:tab w:val="num" w:pos="3600"/>
+        </w:tabs>
+        <w:ind w:left="3600" w:hanging="360"/>
+      </w:pPr>
+      <w:rPr>
+        <w:rFonts w:ascii="Arial" w:hAnsi="Arial" w:hint="default"/>
+      </w:rPr>
+    </w:lvl>
+    <w:lvl w:ilvl="5" w:tplc="82542F82" w:tentative="1">
+      <w:start w:val="1"/>
+      <w:numFmt w:val="bullet"/>
+      <w:lvlText w:val="•"/>
+      <w:lvlJc w:val="left"/>
+      <w:pPr>
+        <w:tabs>
+          <w:tab w:val="num" w:pos="4320"/>
+        </w:tabs>
+        <w:ind w:left="4320" w:hanging="360"/>
+      </w:pPr>
+      <w:rPr>
+        <w:rFonts w:ascii="Arial" w:hAnsi="Arial" w:hint="default"/>
+      </w:rPr>
+    </w:lvl>
+    <w:lvl w:ilvl="6" w:tplc="02F24E76" w:tentative="1">
+      <w:start w:val="1"/>
+      <w:numFmt w:val="bullet"/>
+      <w:lvlText w:val="•"/>
+      <w:lvlJc w:val="left"/>
+      <w:pPr>
+        <w:tabs>
+          <w:tab w:val="num" w:pos="5040"/>
+        </w:tabs>
+        <w:ind w:left="5040" w:hanging="360"/>
+      </w:pPr>
+      <w:rPr>
+        <w:rFonts w:ascii="Arial" w:hAnsi="Arial" w:hint="default"/>
+      </w:rPr>
+    </w:lvl>
+    <w:lvl w:ilvl="7" w:tplc="779CF87A" w:tentative="1">
+      <w:start w:val="1"/>
+      <w:numFmt w:val="bullet"/>
+      <w:lvlText w:val="•"/>
+      <w:lvlJc w:val="left"/>
+      <w:pPr>
+        <w:tabs>
+          <w:tab w:val="num" w:pos="5760"/>
+        </w:tabs>
+        <w:ind w:left="5760" w:hanging="360"/>
+      </w:pPr>
+      <w:rPr>
+        <w:rFonts w:ascii="Arial" w:hAnsi="Arial" w:hint="default"/>
+      </w:rPr>
+    </w:lvl>
+    <w:lvl w:ilvl="8" w:tplc="E2184076" w:tentative="1">
+      <w:start w:val="1"/>
+      <w:numFmt w:val="bullet"/>
+      <w:lvlText w:val="•"/>
+      <w:lvlJc w:val="left"/>
+      <w:pPr>
+        <w:tabs>
+          <w:tab w:val="num" w:pos="6480"/>
+        </w:tabs>
+        <w:ind w:left="6480" w:hanging="360"/>
+      </w:pPr>
+      <w:rPr>
+        <w:rFonts w:ascii="Arial" w:hAnsi="Arial" w:hint="default"/>
+      </w:rPr>
+    </w:lvl>
+  </w:abstractNum>
+  <w:abstractNum w:abstractNumId="40" w15:restartNumberingAfterBreak="0">
     <w:nsid w:val="41714A5B"/>
     <w:multiLevelType w:val="hybridMultilevel"/>
     <w:tmpl w:val="716EE730"/>
@@ -6709,7 +9936,7 @@
       </w:pPr>
     </w:lvl>
   </w:abstractNum>
-  <w:abstractNum w:abstractNumId="28" w15:restartNumberingAfterBreak="0">
+  <w:abstractNum w:abstractNumId="41" w15:restartNumberingAfterBreak="0">
     <w:nsid w:val="47D9044D"/>
     <w:multiLevelType w:val="hybridMultilevel"/>
     <w:tmpl w:val="806632D8"/>
@@ -6846,7 +10073,7 @@
       </w:rPr>
     </w:lvl>
   </w:abstractNum>
-  <w:abstractNum w:abstractNumId="29" w15:restartNumberingAfterBreak="0">
+  <w:abstractNum w:abstractNumId="42" w15:restartNumberingAfterBreak="0">
     <w:nsid w:val="4ABD6969"/>
     <w:multiLevelType w:val="hybridMultilevel"/>
     <w:tmpl w:val="7B3E5D5A"/>
@@ -6986,7 +10213,7 @@
       </w:rPr>
     </w:lvl>
   </w:abstractNum>
-  <w:abstractNum w:abstractNumId="30" w15:restartNumberingAfterBreak="0">
+  <w:abstractNum w:abstractNumId="43" w15:restartNumberingAfterBreak="0">
     <w:nsid w:val="4C8E1663"/>
     <w:multiLevelType w:val="hybridMultilevel"/>
     <w:tmpl w:val="14DC8196"/>
@@ -7099,7 +10326,7 @@
       </w:pPr>
     </w:lvl>
   </w:abstractNum>
-  <w:abstractNum w:abstractNumId="31" w15:restartNumberingAfterBreak="0">
+  <w:abstractNum w:abstractNumId="44" w15:restartNumberingAfterBreak="0">
     <w:nsid w:val="4CC72E55"/>
     <w:multiLevelType w:val="hybridMultilevel"/>
     <w:tmpl w:val="609239B0"/>
@@ -7239,7 +10466,7 @@
       </w:rPr>
     </w:lvl>
   </w:abstractNum>
-  <w:abstractNum w:abstractNumId="32" w15:restartNumberingAfterBreak="0">
+  <w:abstractNum w:abstractNumId="45" w15:restartNumberingAfterBreak="0">
     <w:nsid w:val="4EAB3193"/>
     <w:multiLevelType w:val="hybridMultilevel"/>
     <w:tmpl w:val="47B43146"/>
@@ -7379,7 +10606,7 @@
       </w:rPr>
     </w:lvl>
   </w:abstractNum>
-  <w:abstractNum w:abstractNumId="33" w15:restartNumberingAfterBreak="0">
+  <w:abstractNum w:abstractNumId="46" w15:restartNumberingAfterBreak="0">
     <w:nsid w:val="504B19FD"/>
     <w:multiLevelType w:val="hybridMultilevel"/>
     <w:tmpl w:val="5096F6CC"/>
@@ -7519,7 +10746,7 @@
       </w:rPr>
     </w:lvl>
   </w:abstractNum>
-  <w:abstractNum w:abstractNumId="34" w15:restartNumberingAfterBreak="0">
+  <w:abstractNum w:abstractNumId="47" w15:restartNumberingAfterBreak="0">
     <w:nsid w:val="526B101B"/>
     <w:multiLevelType w:val="hybridMultilevel"/>
     <w:tmpl w:val="3AFAF8A4"/>
@@ -7659,7 +10886,120 @@
       </w:rPr>
     </w:lvl>
   </w:abstractNum>
-  <w:abstractNum w:abstractNumId="35" w15:restartNumberingAfterBreak="0">
+  <w:abstractNum w:abstractNumId="48" w15:restartNumberingAfterBreak="0">
+    <w:nsid w:val="569C5C46"/>
+    <w:multiLevelType w:val="hybridMultilevel"/>
+    <w:tmpl w:val="554CCE7A"/>
+    <w:lvl w:ilvl="0" w:tplc="DCD47102">
+      <w:start w:val="1"/>
+      <w:numFmt w:val="decimal"/>
+      <w:lvlText w:val="%1."/>
+      <w:lvlJc w:val="left"/>
+      <w:pPr>
+        <w:tabs>
+          <w:tab w:val="num" w:pos="720"/>
+        </w:tabs>
+        <w:ind w:left="720" w:hanging="360"/>
+      </w:pPr>
+    </w:lvl>
+    <w:lvl w:ilvl="1" w:tplc="E6B8A114" w:tentative="1">
+      <w:start w:val="1"/>
+      <w:numFmt w:val="decimal"/>
+      <w:lvlText w:val="%2."/>
+      <w:lvlJc w:val="left"/>
+      <w:pPr>
+        <w:tabs>
+          <w:tab w:val="num" w:pos="1440"/>
+        </w:tabs>
+        <w:ind w:left="1440" w:hanging="360"/>
+      </w:pPr>
+    </w:lvl>
+    <w:lvl w:ilvl="2" w:tplc="1FB4B092" w:tentative="1">
+      <w:start w:val="1"/>
+      <w:numFmt w:val="decimal"/>
+      <w:lvlText w:val="%3."/>
+      <w:lvlJc w:val="left"/>
+      <w:pPr>
+        <w:tabs>
+          <w:tab w:val="num" w:pos="2160"/>
+        </w:tabs>
+        <w:ind w:left="2160" w:hanging="360"/>
+      </w:pPr>
+    </w:lvl>
+    <w:lvl w:ilvl="3" w:tplc="737488DC" w:tentative="1">
+      <w:start w:val="1"/>
+      <w:numFmt w:val="decimal"/>
+      <w:lvlText w:val="%4."/>
+      <w:lvlJc w:val="left"/>
+      <w:pPr>
+        <w:tabs>
+          <w:tab w:val="num" w:pos="2880"/>
+        </w:tabs>
+        <w:ind w:left="2880" w:hanging="360"/>
+      </w:pPr>
+    </w:lvl>
+    <w:lvl w:ilvl="4" w:tplc="CDD60274" w:tentative="1">
+      <w:start w:val="1"/>
+      <w:numFmt w:val="decimal"/>
+      <w:lvlText w:val="%5."/>
+      <w:lvlJc w:val="left"/>
+      <w:pPr>
+        <w:tabs>
+          <w:tab w:val="num" w:pos="3600"/>
+        </w:tabs>
+        <w:ind w:left="3600" w:hanging="360"/>
+      </w:pPr>
+    </w:lvl>
+    <w:lvl w:ilvl="5" w:tplc="824AE6BE" w:tentative="1">
+      <w:start w:val="1"/>
+      <w:numFmt w:val="decimal"/>
+      <w:lvlText w:val="%6."/>
+      <w:lvlJc w:val="left"/>
+      <w:pPr>
+        <w:tabs>
+          <w:tab w:val="num" w:pos="4320"/>
+        </w:tabs>
+        <w:ind w:left="4320" w:hanging="360"/>
+      </w:pPr>
+    </w:lvl>
+    <w:lvl w:ilvl="6" w:tplc="A3BAA8B8" w:tentative="1">
+      <w:start w:val="1"/>
+      <w:numFmt w:val="decimal"/>
+      <w:lvlText w:val="%7."/>
+      <w:lvlJc w:val="left"/>
+      <w:pPr>
+        <w:tabs>
+          <w:tab w:val="num" w:pos="5040"/>
+        </w:tabs>
+        <w:ind w:left="5040" w:hanging="360"/>
+      </w:pPr>
+    </w:lvl>
+    <w:lvl w:ilvl="7" w:tplc="3DEE5514" w:tentative="1">
+      <w:start w:val="1"/>
+      <w:numFmt w:val="decimal"/>
+      <w:lvlText w:val="%8."/>
+      <w:lvlJc w:val="left"/>
+      <w:pPr>
+        <w:tabs>
+          <w:tab w:val="num" w:pos="5760"/>
+        </w:tabs>
+        <w:ind w:left="5760" w:hanging="360"/>
+      </w:pPr>
+    </w:lvl>
+    <w:lvl w:ilvl="8" w:tplc="3564A8AE" w:tentative="1">
+      <w:start w:val="1"/>
+      <w:numFmt w:val="decimal"/>
+      <w:lvlText w:val="%9."/>
+      <w:lvlJc w:val="left"/>
+      <w:pPr>
+        <w:tabs>
+          <w:tab w:val="num" w:pos="6480"/>
+        </w:tabs>
+        <w:ind w:left="6480" w:hanging="360"/>
+      </w:pPr>
+    </w:lvl>
+  </w:abstractNum>
+  <w:abstractNum w:abstractNumId="49" w15:restartNumberingAfterBreak="0">
     <w:nsid w:val="572F6077"/>
     <w:multiLevelType w:val="hybridMultilevel"/>
     <w:tmpl w:val="F95E4D9C"/>
@@ -7799,7 +11139,7 @@
       </w:rPr>
     </w:lvl>
   </w:abstractNum>
-  <w:abstractNum w:abstractNumId="36" w15:restartNumberingAfterBreak="0">
+  <w:abstractNum w:abstractNumId="50" w15:restartNumberingAfterBreak="0">
     <w:nsid w:val="5E443099"/>
     <w:multiLevelType w:val="hybridMultilevel"/>
     <w:tmpl w:val="0FB86B22"/>
@@ -7939,7 +11279,7 @@
       </w:rPr>
     </w:lvl>
   </w:abstractNum>
-  <w:abstractNum w:abstractNumId="37" w15:restartNumberingAfterBreak="0">
+  <w:abstractNum w:abstractNumId="51" w15:restartNumberingAfterBreak="0">
     <w:nsid w:val="604A3108"/>
     <w:multiLevelType w:val="hybridMultilevel"/>
     <w:tmpl w:val="F5F68892"/>
@@ -8025,7 +11365,147 @@
       </w:pPr>
     </w:lvl>
   </w:abstractNum>
-  <w:abstractNum w:abstractNumId="38" w15:restartNumberingAfterBreak="0">
+  <w:abstractNum w:abstractNumId="52" w15:restartNumberingAfterBreak="0">
+    <w:nsid w:val="61096B4E"/>
+    <w:multiLevelType w:val="hybridMultilevel"/>
+    <w:tmpl w:val="D69CD2C8"/>
+    <w:lvl w:ilvl="0" w:tplc="D5C20512">
+      <w:start w:val="1"/>
+      <w:numFmt w:val="bullet"/>
+      <w:lvlText w:val="•"/>
+      <w:lvlJc w:val="left"/>
+      <w:pPr>
+        <w:tabs>
+          <w:tab w:val="num" w:pos="720"/>
+        </w:tabs>
+        <w:ind w:left="720" w:hanging="360"/>
+      </w:pPr>
+      <w:rPr>
+        <w:rFonts w:ascii="Arial" w:hAnsi="Arial" w:hint="default"/>
+      </w:rPr>
+    </w:lvl>
+    <w:lvl w:ilvl="1" w:tplc="BDF84372" w:tentative="1">
+      <w:start w:val="1"/>
+      <w:numFmt w:val="bullet"/>
+      <w:lvlText w:val="•"/>
+      <w:lvlJc w:val="left"/>
+      <w:pPr>
+        <w:tabs>
+          <w:tab w:val="num" w:pos="1440"/>
+        </w:tabs>
+        <w:ind w:left="1440" w:hanging="360"/>
+      </w:pPr>
+      <w:rPr>
+        <w:rFonts w:ascii="Arial" w:hAnsi="Arial" w:hint="default"/>
+      </w:rPr>
+    </w:lvl>
+    <w:lvl w:ilvl="2" w:tplc="D09EFB3E" w:tentative="1">
+      <w:start w:val="1"/>
+      <w:numFmt w:val="bullet"/>
+      <w:lvlText w:val="•"/>
+      <w:lvlJc w:val="left"/>
+      <w:pPr>
+        <w:tabs>
+          <w:tab w:val="num" w:pos="2160"/>
+        </w:tabs>
+        <w:ind w:left="2160" w:hanging="360"/>
+      </w:pPr>
+      <w:rPr>
+        <w:rFonts w:ascii="Arial" w:hAnsi="Arial" w:hint="default"/>
+      </w:rPr>
+    </w:lvl>
+    <w:lvl w:ilvl="3" w:tplc="161C70EA" w:tentative="1">
+      <w:start w:val="1"/>
+      <w:numFmt w:val="bullet"/>
+      <w:lvlText w:val="•"/>
+      <w:lvlJc w:val="left"/>
+      <w:pPr>
+        <w:tabs>
+          <w:tab w:val="num" w:pos="2880"/>
+        </w:tabs>
+        <w:ind w:left="2880" w:hanging="360"/>
+      </w:pPr>
+      <w:rPr>
+        <w:rFonts w:ascii="Arial" w:hAnsi="Arial" w:hint="default"/>
+      </w:rPr>
+    </w:lvl>
+    <w:lvl w:ilvl="4" w:tplc="61EE62EE" w:tentative="1">
+      <w:start w:val="1"/>
+      <w:numFmt w:val="bullet"/>
+      <w:lvlText w:val="•"/>
+      <w:lvlJc w:val="left"/>
+      <w:pPr>
+        <w:tabs>
+          <w:tab w:val="num" w:pos="3600"/>
+        </w:tabs>
+        <w:ind w:left="3600" w:hanging="360"/>
+      </w:pPr>
+      <w:rPr>
+        <w:rFonts w:ascii="Arial" w:hAnsi="Arial" w:hint="default"/>
+      </w:rPr>
+    </w:lvl>
+    <w:lvl w:ilvl="5" w:tplc="ABEAE3EE" w:tentative="1">
+      <w:start w:val="1"/>
+      <w:numFmt w:val="bullet"/>
+      <w:lvlText w:val="•"/>
+      <w:lvlJc w:val="left"/>
+      <w:pPr>
+        <w:tabs>
+          <w:tab w:val="num" w:pos="4320"/>
+        </w:tabs>
+        <w:ind w:left="4320" w:hanging="360"/>
+      </w:pPr>
+      <w:rPr>
+        <w:rFonts w:ascii="Arial" w:hAnsi="Arial" w:hint="default"/>
+      </w:rPr>
+    </w:lvl>
+    <w:lvl w:ilvl="6" w:tplc="CE1494DA" w:tentative="1">
+      <w:start w:val="1"/>
+      <w:numFmt w:val="bullet"/>
+      <w:lvlText w:val="•"/>
+      <w:lvlJc w:val="left"/>
+      <w:pPr>
+        <w:tabs>
+          <w:tab w:val="num" w:pos="5040"/>
+        </w:tabs>
+        <w:ind w:left="5040" w:hanging="360"/>
+      </w:pPr>
+      <w:rPr>
+        <w:rFonts w:ascii="Arial" w:hAnsi="Arial" w:hint="default"/>
+      </w:rPr>
+    </w:lvl>
+    <w:lvl w:ilvl="7" w:tplc="E2686630" w:tentative="1">
+      <w:start w:val="1"/>
+      <w:numFmt w:val="bullet"/>
+      <w:lvlText w:val="•"/>
+      <w:lvlJc w:val="left"/>
+      <w:pPr>
+        <w:tabs>
+          <w:tab w:val="num" w:pos="5760"/>
+        </w:tabs>
+        <w:ind w:left="5760" w:hanging="360"/>
+      </w:pPr>
+      <w:rPr>
+        <w:rFonts w:ascii="Arial" w:hAnsi="Arial" w:hint="default"/>
+      </w:rPr>
+    </w:lvl>
+    <w:lvl w:ilvl="8" w:tplc="CB2A869E" w:tentative="1">
+      <w:start w:val="1"/>
+      <w:numFmt w:val="bullet"/>
+      <w:lvlText w:val="•"/>
+      <w:lvlJc w:val="left"/>
+      <w:pPr>
+        <w:tabs>
+          <w:tab w:val="num" w:pos="6480"/>
+        </w:tabs>
+        <w:ind w:left="6480" w:hanging="360"/>
+      </w:pPr>
+      <w:rPr>
+        <w:rFonts w:ascii="Arial" w:hAnsi="Arial" w:hint="default"/>
+      </w:rPr>
+    </w:lvl>
+  </w:abstractNum>
+  <w:abstractNum w:abstractNumId="53" w15:restartNumberingAfterBreak="0">
     <w:nsid w:val="61D046C4"/>
     <w:multiLevelType w:val="hybridMultilevel"/>
     <w:tmpl w:val="16F4F048"/>
@@ -8165,7 +11645,120 @@
       </w:rPr>
     </w:lvl>
   </w:abstractNum>
-  <w:abstractNum w:abstractNumId="39" w15:restartNumberingAfterBreak="0">
+  <w:abstractNum w:abstractNumId="54" w15:restartNumberingAfterBreak="0">
+    <w:nsid w:val="62FF269F"/>
+    <w:multiLevelType w:val="hybridMultilevel"/>
+    <w:tmpl w:val="98E8711E"/>
+    <w:lvl w:ilvl="0" w:tplc="0A363C20">
+      <w:start w:val="9"/>
+      <w:numFmt w:val="decimal"/>
+      <w:lvlText w:val="%1."/>
+      <w:lvlJc w:val="left"/>
+      <w:pPr>
+        <w:tabs>
+          <w:tab w:val="num" w:pos="720"/>
+        </w:tabs>
+        <w:ind w:left="720" w:hanging="360"/>
+      </w:pPr>
+    </w:lvl>
+    <w:lvl w:ilvl="1" w:tplc="1256BD0E" w:tentative="1">
+      <w:start w:val="1"/>
+      <w:numFmt w:val="decimal"/>
+      <w:lvlText w:val="%2."/>
+      <w:lvlJc w:val="left"/>
+      <w:pPr>
+        <w:tabs>
+          <w:tab w:val="num" w:pos="1440"/>
+        </w:tabs>
+        <w:ind w:left="1440" w:hanging="360"/>
+      </w:pPr>
+    </w:lvl>
+    <w:lvl w:ilvl="2" w:tplc="68D8AF44" w:tentative="1">
+      <w:start w:val="1"/>
+      <w:numFmt w:val="decimal"/>
+      <w:lvlText w:val="%3."/>
+      <w:lvlJc w:val="left"/>
+      <w:pPr>
+        <w:tabs>
+          <w:tab w:val="num" w:pos="2160"/>
+        </w:tabs>
+        <w:ind w:left="2160" w:hanging="360"/>
+      </w:pPr>
+    </w:lvl>
+    <w:lvl w:ilvl="3" w:tplc="3544D6F6" w:tentative="1">
+      <w:start w:val="1"/>
+      <w:numFmt w:val="decimal"/>
+      <w:lvlText w:val="%4."/>
+      <w:lvlJc w:val="left"/>
+      <w:pPr>
+        <w:tabs>
+          <w:tab w:val="num" w:pos="2880"/>
+        </w:tabs>
+        <w:ind w:left="2880" w:hanging="360"/>
+      </w:pPr>
+    </w:lvl>
+    <w:lvl w:ilvl="4" w:tplc="4E429270" w:tentative="1">
+      <w:start w:val="1"/>
+      <w:numFmt w:val="decimal"/>
+      <w:lvlText w:val="%5."/>
+      <w:lvlJc w:val="left"/>
+      <w:pPr>
+        <w:tabs>
+          <w:tab w:val="num" w:pos="3600"/>
+        </w:tabs>
+        <w:ind w:left="3600" w:hanging="360"/>
+      </w:pPr>
+    </w:lvl>
+    <w:lvl w:ilvl="5" w:tplc="4D32DEDC" w:tentative="1">
+      <w:start w:val="1"/>
+      <w:numFmt w:val="decimal"/>
+      <w:lvlText w:val="%6."/>
+      <w:lvlJc w:val="left"/>
+      <w:pPr>
+        <w:tabs>
+          <w:tab w:val="num" w:pos="4320"/>
+        </w:tabs>
+        <w:ind w:left="4320" w:hanging="360"/>
+      </w:pPr>
+    </w:lvl>
+    <w:lvl w:ilvl="6" w:tplc="5EA8DF80" w:tentative="1">
+      <w:start w:val="1"/>
+      <w:numFmt w:val="decimal"/>
+      <w:lvlText w:val="%7."/>
+      <w:lvlJc w:val="left"/>
+      <w:pPr>
+        <w:tabs>
+          <w:tab w:val="num" w:pos="5040"/>
+        </w:tabs>
+        <w:ind w:left="5040" w:hanging="360"/>
+      </w:pPr>
+    </w:lvl>
+    <w:lvl w:ilvl="7" w:tplc="EE76DD72" w:tentative="1">
+      <w:start w:val="1"/>
+      <w:numFmt w:val="decimal"/>
+      <w:lvlText w:val="%8."/>
+      <w:lvlJc w:val="left"/>
+      <w:pPr>
+        <w:tabs>
+          <w:tab w:val="num" w:pos="5760"/>
+        </w:tabs>
+        <w:ind w:left="5760" w:hanging="360"/>
+      </w:pPr>
+    </w:lvl>
+    <w:lvl w:ilvl="8" w:tplc="EE6E8764" w:tentative="1">
+      <w:start w:val="1"/>
+      <w:numFmt w:val="decimal"/>
+      <w:lvlText w:val="%9."/>
+      <w:lvlJc w:val="left"/>
+      <w:pPr>
+        <w:tabs>
+          <w:tab w:val="num" w:pos="6480"/>
+        </w:tabs>
+        <w:ind w:left="6480" w:hanging="360"/>
+      </w:pPr>
+    </w:lvl>
+  </w:abstractNum>
+  <w:abstractNum w:abstractNumId="55" w15:restartNumberingAfterBreak="0">
     <w:nsid w:val="63A801C5"/>
     <w:multiLevelType w:val="hybridMultilevel"/>
     <w:tmpl w:val="2684018A"/>
@@ -8305,7 +11898,7 @@
       </w:rPr>
     </w:lvl>
   </w:abstractNum>
-  <w:abstractNum w:abstractNumId="40" w15:restartNumberingAfterBreak="0">
+  <w:abstractNum w:abstractNumId="56" w15:restartNumberingAfterBreak="0">
     <w:nsid w:val="68E26EE1"/>
     <w:multiLevelType w:val="hybridMultilevel"/>
     <w:tmpl w:val="E82A1FF2"/>
@@ -8445,7 +12038,120 @@
       </w:rPr>
     </w:lvl>
   </w:abstractNum>
-  <w:abstractNum w:abstractNumId="41" w15:restartNumberingAfterBreak="0">
+  <w:abstractNum w:abstractNumId="57" w15:restartNumberingAfterBreak="0">
+    <w:nsid w:val="69355556"/>
+    <w:multiLevelType w:val="hybridMultilevel"/>
+    <w:tmpl w:val="352E77C0"/>
+    <w:lvl w:ilvl="0" w:tplc="839805A4">
+      <w:start w:val="1"/>
+      <w:numFmt w:val="decimal"/>
+      <w:lvlText w:val="%1."/>
+      <w:lvlJc w:val="left"/>
+      <w:pPr>
+        <w:tabs>
+          <w:tab w:val="num" w:pos="720"/>
+        </w:tabs>
+        <w:ind w:left="720" w:hanging="360"/>
+      </w:pPr>
+    </w:lvl>
+    <w:lvl w:ilvl="1" w:tplc="E65C1B50" w:tentative="1">
+      <w:start w:val="1"/>
+      <w:numFmt w:val="decimal"/>
+      <w:lvlText w:val="%2."/>
+      <w:lvlJc w:val="left"/>
+      <w:pPr>
+        <w:tabs>
+          <w:tab w:val="num" w:pos="1440"/>
+        </w:tabs>
+        <w:ind w:left="1440" w:hanging="360"/>
+      </w:pPr>
+    </w:lvl>
+    <w:lvl w:ilvl="2" w:tplc="41F6D158" w:tentative="1">
+      <w:start w:val="1"/>
+      <w:numFmt w:val="decimal"/>
+      <w:lvlText w:val="%3."/>
+      <w:lvlJc w:val="left"/>
+      <w:pPr>
+        <w:tabs>
+          <w:tab w:val="num" w:pos="2160"/>
+        </w:tabs>
+        <w:ind w:left="2160" w:hanging="360"/>
+      </w:pPr>
+    </w:lvl>
+    <w:lvl w:ilvl="3" w:tplc="97C4CCAE" w:tentative="1">
+      <w:start w:val="1"/>
+      <w:numFmt w:val="decimal"/>
+      <w:lvlText w:val="%4."/>
+      <w:lvlJc w:val="left"/>
+      <w:pPr>
+        <w:tabs>
+          <w:tab w:val="num" w:pos="2880"/>
+        </w:tabs>
+        <w:ind w:left="2880" w:hanging="360"/>
+      </w:pPr>
+    </w:lvl>
+    <w:lvl w:ilvl="4" w:tplc="BA4EE464" w:tentative="1">
+      <w:start w:val="1"/>
+      <w:numFmt w:val="decimal"/>
+      <w:lvlText w:val="%5."/>
+      <w:lvlJc w:val="left"/>
+      <w:pPr>
+        <w:tabs>
+          <w:tab w:val="num" w:pos="3600"/>
+        </w:tabs>
+        <w:ind w:left="3600" w:hanging="360"/>
+      </w:pPr>
+    </w:lvl>
+    <w:lvl w:ilvl="5" w:tplc="59626650" w:tentative="1">
+      <w:start w:val="1"/>
+      <w:numFmt w:val="decimal"/>
+      <w:lvlText w:val="%6."/>
+      <w:lvlJc w:val="left"/>
+      <w:pPr>
+        <w:tabs>
+          <w:tab w:val="num" w:pos="4320"/>
+        </w:tabs>
+        <w:ind w:left="4320" w:hanging="360"/>
+      </w:pPr>
+    </w:lvl>
+    <w:lvl w:ilvl="6" w:tplc="7BC24746" w:tentative="1">
+      <w:start w:val="1"/>
+      <w:numFmt w:val="decimal"/>
+      <w:lvlText w:val="%7."/>
+      <w:lvlJc w:val="left"/>
+      <w:pPr>
+        <w:tabs>
+          <w:tab w:val="num" w:pos="5040"/>
+        </w:tabs>
+        <w:ind w:left="5040" w:hanging="360"/>
+      </w:pPr>
+    </w:lvl>
+    <w:lvl w:ilvl="7" w:tplc="B68A735C" w:tentative="1">
+      <w:start w:val="1"/>
+      <w:numFmt w:val="decimal"/>
+      <w:lvlText w:val="%8."/>
+      <w:lvlJc w:val="left"/>
+      <w:pPr>
+        <w:tabs>
+          <w:tab w:val="num" w:pos="5760"/>
+        </w:tabs>
+        <w:ind w:left="5760" w:hanging="360"/>
+      </w:pPr>
+    </w:lvl>
+    <w:lvl w:ilvl="8" w:tplc="15BE5D0E" w:tentative="1">
+      <w:start w:val="1"/>
+      <w:numFmt w:val="decimal"/>
+      <w:lvlText w:val="%9."/>
+      <w:lvlJc w:val="left"/>
+      <w:pPr>
+        <w:tabs>
+          <w:tab w:val="num" w:pos="6480"/>
+        </w:tabs>
+        <w:ind w:left="6480" w:hanging="360"/>
+      </w:pPr>
+    </w:lvl>
+  </w:abstractNum>
+  <w:abstractNum w:abstractNumId="58" w15:restartNumberingAfterBreak="0">
     <w:nsid w:val="6AA04945"/>
     <w:multiLevelType w:val="hybridMultilevel"/>
     <w:tmpl w:val="1F4CED9A"/>
@@ -8585,7 +12291,7 @@
       </w:rPr>
     </w:lvl>
   </w:abstractNum>
-  <w:abstractNum w:abstractNumId="42" w15:restartNumberingAfterBreak="0">
+  <w:abstractNum w:abstractNumId="59" w15:restartNumberingAfterBreak="0">
     <w:nsid w:val="6B100C56"/>
     <w:multiLevelType w:val="hybridMultilevel"/>
     <w:tmpl w:val="01289FBE"/>
@@ -8725,7 +12431,7 @@
       </w:rPr>
     </w:lvl>
   </w:abstractNum>
-  <w:abstractNum w:abstractNumId="43" w15:restartNumberingAfterBreak="0">
+  <w:abstractNum w:abstractNumId="60" w15:restartNumberingAfterBreak="0">
     <w:nsid w:val="70B46FE5"/>
     <w:multiLevelType w:val="hybridMultilevel"/>
     <w:tmpl w:val="E78EFAA8"/>
@@ -8865,7 +12571,7 @@
       </w:rPr>
     </w:lvl>
   </w:abstractNum>
-  <w:abstractNum w:abstractNumId="44" w15:restartNumberingAfterBreak="0">
+  <w:abstractNum w:abstractNumId="61" w15:restartNumberingAfterBreak="0">
     <w:nsid w:val="71064BBB"/>
     <w:multiLevelType w:val="hybridMultilevel"/>
     <w:tmpl w:val="17D0DE86"/>
@@ -9005,140 +12711,307 @@
       </w:rPr>
     </w:lvl>
   </w:abstractNum>
+  <w:abstractNum w:abstractNumId="62" w15:restartNumberingAfterBreak="0">
+    <w:nsid w:val="79561E5B"/>
+    <w:multiLevelType w:val="hybridMultilevel"/>
+    <w:tmpl w:val="7E96E168"/>
+    <w:lvl w:ilvl="0" w:tplc="FC9C8888">
+      <w:start w:val="4"/>
+      <w:numFmt w:val="decimal"/>
+      <w:lvlText w:val="%1."/>
+      <w:lvlJc w:val="left"/>
+      <w:pPr>
+        <w:tabs>
+          <w:tab w:val="num" w:pos="720"/>
+        </w:tabs>
+        <w:ind w:left="720" w:hanging="360"/>
+      </w:pPr>
+    </w:lvl>
+    <w:lvl w:ilvl="1" w:tplc="6B52A002" w:tentative="1">
+      <w:start w:val="1"/>
+      <w:numFmt w:val="decimal"/>
+      <w:lvlText w:val="%2."/>
+      <w:lvlJc w:val="left"/>
+      <w:pPr>
+        <w:tabs>
+          <w:tab w:val="num" w:pos="1440"/>
+        </w:tabs>
+        <w:ind w:left="1440" w:hanging="360"/>
+      </w:pPr>
+    </w:lvl>
+    <w:lvl w:ilvl="2" w:tplc="D5A81E28" w:tentative="1">
+      <w:start w:val="1"/>
+      <w:numFmt w:val="decimal"/>
+      <w:lvlText w:val="%3."/>
+      <w:lvlJc w:val="left"/>
+      <w:pPr>
+        <w:tabs>
+          <w:tab w:val="num" w:pos="2160"/>
+        </w:tabs>
+        <w:ind w:left="2160" w:hanging="360"/>
+      </w:pPr>
+    </w:lvl>
+    <w:lvl w:ilvl="3" w:tplc="2EBEBCBA" w:tentative="1">
+      <w:start w:val="1"/>
+      <w:numFmt w:val="decimal"/>
+      <w:lvlText w:val="%4."/>
+      <w:lvlJc w:val="left"/>
+      <w:pPr>
+        <w:tabs>
+          <w:tab w:val="num" w:pos="2880"/>
+        </w:tabs>
+        <w:ind w:left="2880" w:hanging="360"/>
+      </w:pPr>
+    </w:lvl>
+    <w:lvl w:ilvl="4" w:tplc="CF6299EA" w:tentative="1">
+      <w:start w:val="1"/>
+      <w:numFmt w:val="decimal"/>
+      <w:lvlText w:val="%5."/>
+      <w:lvlJc w:val="left"/>
+      <w:pPr>
+        <w:tabs>
+          <w:tab w:val="num" w:pos="3600"/>
+        </w:tabs>
+        <w:ind w:left="3600" w:hanging="360"/>
+      </w:pPr>
+    </w:lvl>
+    <w:lvl w:ilvl="5" w:tplc="19C88608" w:tentative="1">
+      <w:start w:val="1"/>
+      <w:numFmt w:val="decimal"/>
+      <w:lvlText w:val="%6."/>
+      <w:lvlJc w:val="left"/>
+      <w:pPr>
+        <w:tabs>
+          <w:tab w:val="num" w:pos="4320"/>
+        </w:tabs>
+        <w:ind w:left="4320" w:hanging="360"/>
+      </w:pPr>
+    </w:lvl>
+    <w:lvl w:ilvl="6" w:tplc="6C8A5596" w:tentative="1">
+      <w:start w:val="1"/>
+      <w:numFmt w:val="decimal"/>
+      <w:lvlText w:val="%7."/>
+      <w:lvlJc w:val="left"/>
+      <w:pPr>
+        <w:tabs>
+          <w:tab w:val="num" w:pos="5040"/>
+        </w:tabs>
+        <w:ind w:left="5040" w:hanging="360"/>
+      </w:pPr>
+    </w:lvl>
+    <w:lvl w:ilvl="7" w:tplc="DBB09808" w:tentative="1">
+      <w:start w:val="1"/>
+      <w:numFmt w:val="decimal"/>
+      <w:lvlText w:val="%8."/>
+      <w:lvlJc w:val="left"/>
+      <w:pPr>
+        <w:tabs>
+          <w:tab w:val="num" w:pos="5760"/>
+        </w:tabs>
+        <w:ind w:left="5760" w:hanging="360"/>
+      </w:pPr>
+    </w:lvl>
+    <w:lvl w:ilvl="8" w:tplc="FC04E308" w:tentative="1">
+      <w:start w:val="1"/>
+      <w:numFmt w:val="decimal"/>
+      <w:lvlText w:val="%9."/>
+      <w:lvlJc w:val="left"/>
+      <w:pPr>
+        <w:tabs>
+          <w:tab w:val="num" w:pos="6480"/>
+        </w:tabs>
+        <w:ind w:left="6480" w:hanging="360"/>
+      </w:pPr>
+    </w:lvl>
+  </w:abstractNum>
   <w:num w:numId="1" w16cid:durableId="830562299">
+    <w:abstractNumId w:val="51"/>
+  </w:num>
+  <w:num w:numId="2" w16cid:durableId="1940943004">
+    <w:abstractNumId w:val="33"/>
+  </w:num>
+  <w:num w:numId="3" w16cid:durableId="246891522">
+    <w:abstractNumId w:val="25"/>
+  </w:num>
+  <w:num w:numId="4" w16cid:durableId="1198274688">
+    <w:abstractNumId w:val="12"/>
+  </w:num>
+  <w:num w:numId="5" w16cid:durableId="808550175">
+    <w:abstractNumId w:val="21"/>
+  </w:num>
+  <w:num w:numId="6" w16cid:durableId="2110924106">
+    <w:abstractNumId w:val="42"/>
+  </w:num>
+  <w:num w:numId="7" w16cid:durableId="977952206">
+    <w:abstractNumId w:val="61"/>
+  </w:num>
+  <w:num w:numId="8" w16cid:durableId="1011223346">
     <w:abstractNumId w:val="37"/>
   </w:num>
-  <w:num w:numId="2" w16cid:durableId="1940943004">
-    <w:abstractNumId w:val="22"/>
+  <w:num w:numId="9" w16cid:durableId="499547815">
+    <w:abstractNumId w:val="59"/>
   </w:num>
-  <w:num w:numId="3" w16cid:durableId="246891522">
-    <w:abstractNumId w:val="15"/>
+  <w:num w:numId="10" w16cid:durableId="872352194">
+    <w:abstractNumId w:val="38"/>
   </w:num>
-  <w:num w:numId="4" w16cid:durableId="1198274688">
-    <w:abstractNumId w:val="8"/>
+  <w:num w:numId="11" w16cid:durableId="125053424">
+    <w:abstractNumId w:val="7"/>
   </w:num>
-  <w:num w:numId="5" w16cid:durableId="808550175">
-    <w:abstractNumId w:val="12"/>
+  <w:num w:numId="12" w16cid:durableId="353654798">
+    <w:abstractNumId w:val="27"/>
   </w:num>
-  <w:num w:numId="6" w16cid:durableId="2110924106">
-    <w:abstractNumId w:val="29"/>
+  <w:num w:numId="13" w16cid:durableId="200094322">
+    <w:abstractNumId w:val="45"/>
   </w:num>
-  <w:num w:numId="7" w16cid:durableId="977952206">
+  <w:num w:numId="14" w16cid:durableId="686567248">
+    <w:abstractNumId w:val="10"/>
+  </w:num>
+  <w:num w:numId="15" w16cid:durableId="679158931">
+    <w:abstractNumId w:val="20"/>
+  </w:num>
+  <w:num w:numId="16" w16cid:durableId="1996957079">
     <w:abstractNumId w:val="44"/>
   </w:num>
-  <w:num w:numId="8" w16cid:durableId="1011223346">
-    <w:abstractNumId w:val="25"/>
-  </w:num>
-  <w:num w:numId="9" w16cid:durableId="499547815">
-    <w:abstractNumId w:val="42"/>
-  </w:num>
-  <w:num w:numId="10" w16cid:durableId="872352194">
-    <w:abstractNumId w:val="26"/>
-  </w:num>
-  <w:num w:numId="11" w16cid:durableId="125053424">
-    <w:abstractNumId w:val="4"/>
-  </w:num>
-  <w:num w:numId="12" w16cid:durableId="353654798">
-    <w:abstractNumId w:val="17"/>
-  </w:num>
-  <w:num w:numId="13" w16cid:durableId="200094322">
-    <w:abstractNumId w:val="32"/>
-  </w:num>
-  <w:num w:numId="14" w16cid:durableId="686567248">
-    <w:abstractNumId w:val="6"/>
-  </w:num>
-  <w:num w:numId="15" w16cid:durableId="679158931">
-    <w:abstractNumId w:val="11"/>
-  </w:num>
-  <w:num w:numId="16" w16cid:durableId="1996957079">
-    <w:abstractNumId w:val="31"/>
-  </w:num>
   <w:num w:numId="17" w16cid:durableId="1965304338">
-    <w:abstractNumId w:val="43"/>
+    <w:abstractNumId w:val="60"/>
   </w:num>
   <w:num w:numId="18" w16cid:durableId="532764495">
     <w:abstractNumId w:val="2"/>
   </w:num>
   <w:num w:numId="19" w16cid:durableId="1265260204">
-    <w:abstractNumId w:val="18"/>
+    <w:abstractNumId w:val="28"/>
   </w:num>
   <w:num w:numId="20" w16cid:durableId="1840461237">
-    <w:abstractNumId w:val="23"/>
+    <w:abstractNumId w:val="34"/>
   </w:num>
   <w:num w:numId="21" w16cid:durableId="895238044">
-    <w:abstractNumId w:val="7"/>
+    <w:abstractNumId w:val="11"/>
   </w:num>
   <w:num w:numId="22" w16cid:durableId="868645486">
-    <w:abstractNumId w:val="28"/>
+    <w:abstractNumId w:val="41"/>
   </w:num>
   <w:num w:numId="23" w16cid:durableId="670762949">
-    <w:abstractNumId w:val="5"/>
+    <w:abstractNumId w:val="9"/>
   </w:num>
   <w:num w:numId="24" w16cid:durableId="1544097321">
-    <w:abstractNumId w:val="38"/>
+    <w:abstractNumId w:val="53"/>
   </w:num>
   <w:num w:numId="25" w16cid:durableId="1734427354">
-    <w:abstractNumId w:val="24"/>
+    <w:abstractNumId w:val="35"/>
   </w:num>
   <w:num w:numId="26" w16cid:durableId="930507917">
-    <w:abstractNumId w:val="36"/>
+    <w:abstractNumId w:val="50"/>
   </w:num>
   <w:num w:numId="27" w16cid:durableId="505022349">
+    <w:abstractNumId w:val="56"/>
+  </w:num>
+  <w:num w:numId="28" w16cid:durableId="1193542679">
+    <w:abstractNumId w:val="30"/>
+  </w:num>
+  <w:num w:numId="29" w16cid:durableId="879901549">
+    <w:abstractNumId w:val="32"/>
+  </w:num>
+  <w:num w:numId="30" w16cid:durableId="791244488">
     <w:abstractNumId w:val="40"/>
   </w:num>
-  <w:num w:numId="28" w16cid:durableId="1193542679">
-    <w:abstractNumId w:val="20"/>
-  </w:num>
-  <w:num w:numId="29" w16cid:durableId="879901549">
-    <w:abstractNumId w:val="21"/>
-  </w:num>
-  <w:num w:numId="30" w16cid:durableId="791244488">
-    <w:abstractNumId w:val="27"/>
-  </w:num>
   <w:num w:numId="31" w16cid:durableId="603195246">
-    <w:abstractNumId w:val="41"/>
+    <w:abstractNumId w:val="58"/>
   </w:num>
   <w:num w:numId="32" w16cid:durableId="1101299619">
-    <w:abstractNumId w:val="14"/>
+    <w:abstractNumId w:val="23"/>
   </w:num>
   <w:num w:numId="33" w16cid:durableId="1773940857">
     <w:abstractNumId w:val="0"/>
   </w:num>
   <w:num w:numId="34" w16cid:durableId="1255626797">
-    <w:abstractNumId w:val="34"/>
+    <w:abstractNumId w:val="47"/>
   </w:num>
   <w:num w:numId="35" w16cid:durableId="554971661">
-    <w:abstractNumId w:val="33"/>
+    <w:abstractNumId w:val="46"/>
   </w:num>
   <w:num w:numId="36" w16cid:durableId="1321807171">
     <w:abstractNumId w:val="1"/>
   </w:num>
   <w:num w:numId="37" w16cid:durableId="1600673863">
-    <w:abstractNumId w:val="30"/>
+    <w:abstractNumId w:val="43"/>
   </w:num>
   <w:num w:numId="38" w16cid:durableId="549070510">
-    <w:abstractNumId w:val="10"/>
+    <w:abstractNumId w:val="16"/>
   </w:num>
   <w:num w:numId="39" w16cid:durableId="1130783010">
-    <w:abstractNumId w:val="39"/>
+    <w:abstractNumId w:val="55"/>
   </w:num>
   <w:num w:numId="40" w16cid:durableId="1221286135">
-    <w:abstractNumId w:val="13"/>
+    <w:abstractNumId w:val="22"/>
   </w:num>
   <w:num w:numId="41" w16cid:durableId="870534564">
-    <w:abstractNumId w:val="35"/>
+    <w:abstractNumId w:val="49"/>
   </w:num>
   <w:num w:numId="42" w16cid:durableId="2132627684">
     <w:abstractNumId w:val="3"/>
   </w:num>
   <w:num w:numId="43" w16cid:durableId="2009207008">
-    <w:abstractNumId w:val="16"/>
+    <w:abstractNumId w:val="26"/>
   </w:num>
   <w:num w:numId="44" w16cid:durableId="1936161456">
-    <w:abstractNumId w:val="9"/>
+    <w:abstractNumId w:val="14"/>
   </w:num>
   <w:num w:numId="45" w16cid:durableId="1477719309">
+    <w:abstractNumId w:val="29"/>
+  </w:num>
+  <w:num w:numId="46" w16cid:durableId="1132675005">
+    <w:abstractNumId w:val="17"/>
+  </w:num>
+  <w:num w:numId="47" w16cid:durableId="2028556292">
+    <w:abstractNumId w:val="36"/>
+  </w:num>
+  <w:num w:numId="48" w16cid:durableId="2033147093">
+    <w:abstractNumId w:val="5"/>
+  </w:num>
+  <w:num w:numId="49" w16cid:durableId="814102228">
+    <w:abstractNumId w:val="6"/>
+  </w:num>
+  <w:num w:numId="50" w16cid:durableId="1968464205">
     <w:abstractNumId w:val="19"/>
+  </w:num>
+  <w:num w:numId="51" w16cid:durableId="612516799">
+    <w:abstractNumId w:val="15"/>
+  </w:num>
+  <w:num w:numId="52" w16cid:durableId="369689646">
+    <w:abstractNumId w:val="4"/>
+  </w:num>
+  <w:num w:numId="53" w16cid:durableId="108209224">
+    <w:abstractNumId w:val="52"/>
+  </w:num>
+  <w:num w:numId="54" w16cid:durableId="102068566">
+    <w:abstractNumId w:val="13"/>
+  </w:num>
+  <w:num w:numId="55" w16cid:durableId="2078506715">
+    <w:abstractNumId w:val="18"/>
+  </w:num>
+  <w:num w:numId="56" w16cid:durableId="1834683632">
+    <w:abstractNumId w:val="54"/>
+  </w:num>
+  <w:num w:numId="57" w16cid:durableId="1163198501">
+    <w:abstractNumId w:val="31"/>
+  </w:num>
+  <w:num w:numId="58" w16cid:durableId="1022826081">
+    <w:abstractNumId w:val="57"/>
+  </w:num>
+  <w:num w:numId="59" w16cid:durableId="124392207">
+    <w:abstractNumId w:val="48"/>
+  </w:num>
+  <w:num w:numId="60" w16cid:durableId="1062563322">
+    <w:abstractNumId w:val="8"/>
+  </w:num>
+  <w:num w:numId="61" w16cid:durableId="1499346117">
+    <w:abstractNumId w:val="39"/>
+  </w:num>
+  <w:num w:numId="62" w16cid:durableId="93716716">
+    <w:abstractNumId w:val="24"/>
+  </w:num>
+  <w:num w:numId="63" w16cid:durableId="1716391866">
+    <w:abstractNumId w:val="62"/>
   </w:num>
 </w:numbering>
 </file>

</xml_diff>